<commit_message>
fix: correcion documento de Especificaciones de la UI
</commit_message>
<xml_diff>
--- a/Desarrollo/MindSoft/Diseño/AMSM-DEUI.docx
+++ b/Desarrollo/MindSoft/Diseño/AMSM-DEUI.docx
@@ -184,7 +184,7 @@
           <w:szCs w:val="48"/>
           <w:rtl w:val="0"/>
         </w:rPr>
-        <w:t xml:space="preserve">Versión 1.1</w:t>
+        <w:t xml:space="preserve">Versión 1.3</w:t>
       </w:r>
     </w:p>
     <w:p>
@@ -939,7 +939,7 @@
                 <w:szCs w:val="24"/>
                 <w:rtl w:val="0"/>
               </w:rPr>
-              <w:t xml:space="preserve"> </w:t>
+              <w:t xml:space="preserve"> 11/11/2024</w:t>
             </w:r>
           </w:p>
         </w:tc>
@@ -977,7 +977,7 @@
                 <w:szCs w:val="24"/>
                 <w:rtl w:val="0"/>
               </w:rPr>
-              <w:t xml:space="preserve"> </w:t>
+              <w:t xml:space="preserve">1.3</w:t>
             </w:r>
           </w:p>
         </w:tc>
@@ -1015,7 +1015,7 @@
                 <w:szCs w:val="24"/>
                 <w:rtl w:val="0"/>
               </w:rPr>
-              <w:t xml:space="preserve"> </w:t>
+              <w:t xml:space="preserve"> Actualización de las pantallas y procedimientos.</w:t>
             </w:r>
           </w:p>
         </w:tc>
@@ -1053,7 +1053,7 @@
                 <w:szCs w:val="24"/>
                 <w:rtl w:val="0"/>
               </w:rPr>
-              <w:t xml:space="preserve"> </w:t>
+              <w:t xml:space="preserve"> David Cisneros</w:t>
             </w:r>
           </w:p>
         </w:tc>
@@ -1785,7 +1785,7 @@
                 <w:vertAlign w:val="baseline"/>
                 <w:rtl w:val="0"/>
               </w:rPr>
-              <w:t xml:space="preserve">1. Introducción</w:t>
+              <w:t xml:space="preserve">Introducción</w:t>
               <w:tab/>
               <w:t xml:space="preserve">4</w:t>
             </w:r>
@@ -1833,7 +1833,7 @@
                 <w:vertAlign w:val="baseline"/>
                 <w:rtl w:val="0"/>
               </w:rPr>
-              <w:t xml:space="preserve">2. Desarrollo</w:t>
+              <w:t xml:space="preserve">Desarrollo</w:t>
               <w:tab/>
               <w:t xml:space="preserve">4</w:t>
             </w:r>
@@ -1882,7 +1882,7 @@
                 <w:vertAlign w:val="baseline"/>
                 <w:rtl w:val="0"/>
               </w:rPr>
-              <w:t xml:space="preserve">2.1. Objetivos y requisitos</w:t>
+              <w:t xml:space="preserve">1.1. Objetivos y requisitos</w:t>
               <w:tab/>
               <w:t xml:space="preserve">4</w:t>
             </w:r>
@@ -1931,7 +1931,7 @@
                 <w:vertAlign w:val="baseline"/>
                 <w:rtl w:val="0"/>
               </w:rPr>
-              <w:t xml:space="preserve">2.1.1. Objetivo del documento</w:t>
+              <w:t xml:space="preserve">1.1.1. Objetivo del documento</w:t>
               <w:tab/>
               <w:t xml:space="preserve">4</w:t>
             </w:r>
@@ -1980,7 +1980,7 @@
                 <w:vertAlign w:val="baseline"/>
                 <w:rtl w:val="0"/>
               </w:rPr>
-              <w:t xml:space="preserve">2.1.2. Requisitos</w:t>
+              <w:t xml:space="preserve">1.1.2. Requisitos</w:t>
               <w:tab/>
               <w:t xml:space="preserve">4</w:t>
             </w:r>
@@ -2029,7 +2029,7 @@
                 <w:vertAlign w:val="baseline"/>
                 <w:rtl w:val="0"/>
               </w:rPr>
-              <w:t xml:space="preserve">2.2. Diseño de interfaz</w:t>
+              <w:t xml:space="preserve">1.2. Diseño de interfaz</w:t>
               <w:tab/>
               <w:t xml:space="preserve">5</w:t>
             </w:r>
@@ -2078,7 +2078,7 @@
                 <w:vertAlign w:val="baseline"/>
                 <w:rtl w:val="0"/>
               </w:rPr>
-              <w:t xml:space="preserve">2.2.1. Login</w:t>
+              <w:t xml:space="preserve">1.2.1. Login</w:t>
               <w:tab/>
               <w:t xml:space="preserve">5</w:t>
             </w:r>
@@ -2127,7 +2127,7 @@
                 <w:vertAlign w:val="baseline"/>
                 <w:rtl w:val="0"/>
               </w:rPr>
-              <w:t xml:space="preserve">2.2.2. Barra de opciones</w:t>
+              <w:t xml:space="preserve">1.2.2. Barra de opciones</w:t>
               <w:tab/>
               <w:t xml:space="preserve">6</w:t>
             </w:r>
@@ -2176,7 +2176,7 @@
                 <w:vertAlign w:val="baseline"/>
                 <w:rtl w:val="0"/>
               </w:rPr>
-              <w:t xml:space="preserve">2.2.3. Puntuación del dia y estados de ánimo</w:t>
+              <w:t xml:space="preserve">1.2.3. Puntuación del dia y estados de ánimo</w:t>
               <w:tab/>
               <w:t xml:space="preserve">7</w:t>
             </w:r>
@@ -2225,9 +2225,9 @@
                 <w:vertAlign w:val="baseline"/>
                 <w:rtl w:val="0"/>
               </w:rPr>
-              <w:t xml:space="preserve">2.2.4. Diario</w:t>
+              <w:t xml:space="preserve">1.2.4. Diario</w:t>
               <w:tab/>
-              <w:t xml:space="preserve">7</w:t>
+              <w:t xml:space="preserve">9</w:t>
             </w:r>
           </w:hyperlink>
           <w:r>
@@ -2274,9 +2274,9 @@
                 <w:vertAlign w:val="baseline"/>
                 <w:rtl w:val="0"/>
               </w:rPr>
-              <w:t xml:space="preserve">2.2.5. Diario de gratitud</w:t>
+              <w:t xml:space="preserve">1.2.5. Diario de gratitud</w:t>
               <w:tab/>
-              <w:t xml:space="preserve">8</w:t>
+              <w:t xml:space="preserve">10</w:t>
             </w:r>
           </w:hyperlink>
           <w:r>
@@ -2323,9 +2323,9 @@
                 <w:vertAlign w:val="baseline"/>
                 <w:rtl w:val="0"/>
               </w:rPr>
-              <w:t xml:space="preserve">2.2.6. Seguimiento de objetivos</w:t>
+              <w:t xml:space="preserve">1.2.6. Seguimiento de objetivos</w:t>
               <w:tab/>
-              <w:t xml:space="preserve">9</w:t>
+              <w:t xml:space="preserve">11</w:t>
             </w:r>
           </w:hyperlink>
           <w:r>
@@ -2372,9 +2372,9 @@
                 <w:vertAlign w:val="baseline"/>
                 <w:rtl w:val="0"/>
               </w:rPr>
-              <w:t xml:space="preserve">2.2.6.1. Lista de Objetivos</w:t>
+              <w:t xml:space="preserve">1.2.6.1. Lista de Objetivos</w:t>
               <w:tab/>
-              <w:t xml:space="preserve">9</w:t>
+              <w:t xml:space="preserve">11</w:t>
             </w:r>
           </w:hyperlink>
           <w:r>
@@ -2421,9 +2421,9 @@
                 <w:vertAlign w:val="baseline"/>
                 <w:rtl w:val="0"/>
               </w:rPr>
-              <w:t xml:space="preserve">2.2.6.2. Nuevo objetivo</w:t>
+              <w:t xml:space="preserve">1.2.6.2. Nuevo objetivo</w:t>
               <w:tab/>
-              <w:t xml:space="preserve">10</w:t>
+              <w:t xml:space="preserve">12</w:t>
             </w:r>
           </w:hyperlink>
           <w:r>
@@ -2470,9 +2470,9 @@
                 <w:vertAlign w:val="baseline"/>
                 <w:rtl w:val="0"/>
               </w:rPr>
-              <w:t xml:space="preserve">2.2.6.3. Modificar objetivo</w:t>
+              <w:t xml:space="preserve">1.2.6.3. Modificar objetivo</w:t>
               <w:tab/>
-              <w:t xml:space="preserve">11</w:t>
+              <w:t xml:space="preserve">13</w:t>
             </w:r>
           </w:hyperlink>
           <w:r>
@@ -2519,9 +2519,9 @@
                 <w:vertAlign w:val="baseline"/>
                 <w:rtl w:val="0"/>
               </w:rPr>
-              <w:t xml:space="preserve">2.2.7. Recomendaciones</w:t>
+              <w:t xml:space="preserve">1.2.7. Recomendaciones</w:t>
               <w:tab/>
-              <w:t xml:space="preserve">12</w:t>
+              <w:t xml:space="preserve">14</w:t>
             </w:r>
           </w:hyperlink>
           <w:r>
@@ -2568,9 +2568,58 @@
                 <w:vertAlign w:val="baseline"/>
                 <w:rtl w:val="0"/>
               </w:rPr>
-              <w:t xml:space="preserve">2.2.8. Calificación del día y registro de estados de ánimo</w:t>
+              <w:t xml:space="preserve">1.2.8. Calificación del día y registro de estados de ánimo</w:t>
               <w:tab/>
-              <w:t xml:space="preserve">13</w:t>
+              <w:t xml:space="preserve">15</w:t>
+            </w:r>
+          </w:hyperlink>
+          <w:r>
+            <w:rPr>
+              <w:rtl w:val="0"/>
+            </w:rPr>
+          </w:r>
+        </w:p>
+        <w:p>
+          <w:pPr>
+            <w:widowControl w:val="0"/>
+            <w:tabs>
+              <w:tab w:val="right" w:leader="dot" w:pos="12000"/>
+            </w:tabs>
+            <w:spacing w:before="60" w:line="240" w:lineRule="auto"/>
+            <w:ind w:left="720" w:firstLine="0"/>
+            <w:rPr>
+              <w:rFonts w:ascii="Arial" w:cs="Arial" w:eastAsia="Arial" w:hAnsi="Arial"/>
+              <w:b w:val="0"/>
+              <w:i w:val="0"/>
+              <w:smallCaps w:val="0"/>
+              <w:strike w:val="0"/>
+              <w:color w:val="000000"/>
+              <w:sz w:val="22"/>
+              <w:szCs w:val="22"/>
+              <w:u w:val="none"/>
+              <w:shd w:fill="auto" w:val="clear"/>
+              <w:vertAlign w:val="baseline"/>
+            </w:rPr>
+          </w:pPr>
+          <w:hyperlink w:anchor="_ta0hovk8ntgl">
+            <w:r>
+              <w:rPr>
+                <w:rFonts w:ascii="Times New Roman" w:cs="Times New Roman" w:eastAsia="Times New Roman" w:hAnsi="Times New Roman"/>
+                <w:b w:val="0"/>
+                <w:i w:val="0"/>
+                <w:smallCaps w:val="0"/>
+                <w:strike w:val="0"/>
+                <w:color w:val="000000"/>
+                <w:sz w:val="22"/>
+                <w:szCs w:val="22"/>
+                <w:u w:val="none"/>
+                <w:shd w:fill="auto" w:val="clear"/>
+                <w:vertAlign w:val="baseline"/>
+                <w:rtl w:val="0"/>
+              </w:rPr>
+              <w:t xml:space="preserve">1.2.9. Estado de carga</w:t>
+              <w:tab/>
+              <w:t xml:space="preserve">16</w:t>
             </w:r>
           </w:hyperlink>
           <w:r>
@@ -2875,12 +2924,8 @@
     <w:p>
       <w:pPr>
         <w:pStyle w:val="Heading1"/>
-        <w:numPr>
-          <w:ilvl w:val="0"/>
-          <w:numId w:val="8"/>
-        </w:numPr>
         <w:spacing w:line="360" w:lineRule="auto"/>
-        <w:ind w:left="720" w:hanging="360"/>
+        <w:ind w:left="720" w:firstLine="0"/>
         <w:rPr>
           <w:rFonts w:ascii="Times New Roman" w:cs="Times New Roman" w:eastAsia="Times New Roman" w:hAnsi="Times New Roman"/>
           <w:b w:val="1"/>
@@ -2965,12 +3010,8 @@
     <w:p>
       <w:pPr>
         <w:pStyle w:val="Heading1"/>
-        <w:numPr>
-          <w:ilvl w:val="0"/>
-          <w:numId w:val="8"/>
-        </w:numPr>
-        <w:spacing w:after="0" w:afterAutospacing="0" w:line="360" w:lineRule="auto"/>
-        <w:ind w:left="720" w:hanging="360"/>
+        <w:spacing w:line="360" w:lineRule="auto"/>
+        <w:ind w:left="720" w:firstLine="0"/>
         <w:rPr>
           <w:rFonts w:ascii="Times New Roman" w:cs="Times New Roman" w:eastAsia="Times New Roman" w:hAnsi="Times New Roman"/>
           <w:b w:val="1"/>
@@ -2996,9 +3037,9 @@
         <w:pStyle w:val="Heading2"/>
         <w:numPr>
           <w:ilvl w:val="1"/>
-          <w:numId w:val="8"/>
+          <w:numId w:val="2"/>
         </w:numPr>
-        <w:spacing w:after="0" w:afterAutospacing="0" w:before="0" w:beforeAutospacing="0" w:line="360" w:lineRule="auto"/>
+        <w:spacing w:after="0" w:afterAutospacing="0" w:line="360" w:lineRule="auto"/>
         <w:ind w:left="1440" w:hanging="360"/>
         <w:rPr>
           <w:rFonts w:ascii="Times New Roman" w:cs="Times New Roman" w:eastAsia="Times New Roman" w:hAnsi="Times New Roman"/>
@@ -3025,7 +3066,7 @@
         <w:pStyle w:val="Heading3"/>
         <w:numPr>
           <w:ilvl w:val="2"/>
-          <w:numId w:val="8"/>
+          <w:numId w:val="2"/>
         </w:numPr>
         <w:spacing w:before="0" w:beforeAutospacing="0"/>
         <w:ind w:left="2160" w:hanging="360"/>
@@ -3112,7 +3153,7 @@
         <w:pStyle w:val="Heading3"/>
         <w:numPr>
           <w:ilvl w:val="2"/>
-          <w:numId w:val="8"/>
+          <w:numId w:val="2"/>
         </w:numPr>
         <w:spacing w:after="0" w:afterAutospacing="0"/>
         <w:ind w:left="2160" w:hanging="360"/>
@@ -3142,7 +3183,7 @@
       <w:pPr>
         <w:numPr>
           <w:ilvl w:val="0"/>
-          <w:numId w:val="6"/>
+          <w:numId w:val="5"/>
         </w:numPr>
         <w:spacing w:line="360" w:lineRule="auto"/>
         <w:ind w:left="2160" w:hanging="360"/>
@@ -3192,7 +3233,7 @@
       <w:pPr>
         <w:numPr>
           <w:ilvl w:val="0"/>
-          <w:numId w:val="6"/>
+          <w:numId w:val="5"/>
         </w:numPr>
         <w:spacing w:line="360" w:lineRule="auto"/>
         <w:ind w:left="2160" w:hanging="360"/>
@@ -3242,7 +3283,7 @@
       <w:pPr>
         <w:numPr>
           <w:ilvl w:val="0"/>
-          <w:numId w:val="6"/>
+          <w:numId w:val="5"/>
         </w:numPr>
         <w:spacing w:line="360" w:lineRule="auto"/>
         <w:ind w:left="2160" w:hanging="360"/>
@@ -3292,7 +3333,7 @@
       <w:pPr>
         <w:numPr>
           <w:ilvl w:val="0"/>
-          <w:numId w:val="6"/>
+          <w:numId w:val="5"/>
         </w:numPr>
         <w:spacing w:line="360" w:lineRule="auto"/>
         <w:ind w:left="2160" w:hanging="360"/>
@@ -3343,7 +3384,7 @@
         <w:pStyle w:val="Heading2"/>
         <w:numPr>
           <w:ilvl w:val="1"/>
-          <w:numId w:val="8"/>
+          <w:numId w:val="2"/>
         </w:numPr>
         <w:spacing w:after="0" w:afterAutospacing="0" w:line="360" w:lineRule="auto"/>
         <w:ind w:left="1440" w:hanging="360"/>
@@ -3372,7 +3413,7 @@
         <w:pStyle w:val="Heading3"/>
         <w:numPr>
           <w:ilvl w:val="2"/>
-          <w:numId w:val="8"/>
+          <w:numId w:val="2"/>
         </w:numPr>
         <w:spacing w:after="0" w:afterAutospacing="0" w:before="0" w:beforeAutospacing="0"/>
         <w:ind w:left="2160" w:hanging="360"/>
@@ -3569,8 +3610,6 @@
         <w:ind w:left="2160" w:firstLine="0"/>
         <w:rPr>
           <w:rFonts w:ascii="Times New Roman" w:cs="Times New Roman" w:eastAsia="Times New Roman" w:hAnsi="Times New Roman"/>
-          <w:sz w:val="24"/>
-          <w:szCs w:val="24"/>
         </w:rPr>
       </w:pPr>
       <w:r>
@@ -3581,12 +3620,12 @@
           <wp:inline distB="114300" distT="114300" distL="114300" distR="114300">
             <wp:extent cx="2090738" cy="3674014"/>
             <wp:effectExtent b="0" l="0" r="0" t="0"/>
-            <wp:docPr id="6" name="image12.png"/>
+            <wp:docPr id="6" name="image3.png"/>
             <a:graphic>
               <a:graphicData uri="http://schemas.openxmlformats.org/drawingml/2006/picture">
                 <pic:pic>
                   <pic:nvPicPr>
-                    <pic:cNvPr id="0" name="image12.png"/>
+                    <pic:cNvPr id="0" name="image3.png"/>
                     <pic:cNvPicPr preferRelativeResize="0"/>
                   </pic:nvPicPr>
                   <pic:blipFill>
@@ -3612,6 +3651,53 @@
       </w:r>
       <w:r>
         <w:rPr>
+          <w:rtl w:val="0"/>
+        </w:rPr>
+      </w:r>
+    </w:p>
+    <w:p>
+      <w:pPr>
+        <w:ind w:left="2160" w:firstLine="0"/>
+        <w:rPr>
+          <w:rFonts w:ascii="Times New Roman" w:cs="Times New Roman" w:eastAsia="Times New Roman" w:hAnsi="Times New Roman"/>
+          <w:i w:val="1"/>
+        </w:rPr>
+      </w:pPr>
+      <w:r>
+        <w:rPr>
+          <w:rFonts w:ascii="Times New Roman" w:cs="Times New Roman" w:eastAsia="Times New Roman" w:hAnsi="Times New Roman"/>
+          <w:i w:val="1"/>
+          <w:rtl w:val="0"/>
+        </w:rPr>
+        <w:t xml:space="preserve">Fig 1. Pantalla de inicio de sesión, donde el usuario ingresa su nombre y contraseña para acceder a la aplicación.</w:t>
+      </w:r>
+    </w:p>
+    <w:p>
+      <w:pPr>
+        <w:ind w:left="2160" w:firstLine="0"/>
+        <w:rPr>
+          <w:rFonts w:ascii="Times New Roman" w:cs="Times New Roman" w:eastAsia="Times New Roman" w:hAnsi="Times New Roman"/>
+          <w:sz w:val="24"/>
+          <w:szCs w:val="24"/>
+        </w:rPr>
+      </w:pPr>
+      <w:r>
+        <w:rPr>
+          <w:rtl w:val="0"/>
+        </w:rPr>
+      </w:r>
+    </w:p>
+    <w:p>
+      <w:pPr>
+        <w:ind w:left="2160" w:firstLine="0"/>
+        <w:rPr>
+          <w:rFonts w:ascii="Times New Roman" w:cs="Times New Roman" w:eastAsia="Times New Roman" w:hAnsi="Times New Roman"/>
+          <w:sz w:val="24"/>
+          <w:szCs w:val="24"/>
+        </w:rPr>
+      </w:pPr>
+      <w:r>
+        <w:rPr>
           <w:rFonts w:ascii="Times New Roman" w:cs="Times New Roman" w:eastAsia="Times New Roman" w:hAnsi="Times New Roman"/>
           <w:sz w:val="24"/>
           <w:szCs w:val="24"/>
@@ -3620,12 +3706,12 @@
           <wp:inline distB="114300" distT="114300" distL="114300" distR="114300">
             <wp:extent cx="1971675" cy="3648075"/>
             <wp:effectExtent b="0" l="0" r="0" t="0"/>
-            <wp:docPr id="1" name="image9.png"/>
+            <wp:docPr id="11" name="image14.png"/>
             <a:graphic>
               <a:graphicData uri="http://schemas.openxmlformats.org/drawingml/2006/picture">
                 <pic:pic>
                   <pic:nvPicPr>
-                    <pic:cNvPr id="0" name="image9.png"/>
+                    <pic:cNvPr id="0" name="image14.png"/>
                     <pic:cNvPicPr preferRelativeResize="0"/>
                   </pic:nvPicPr>
                   <pic:blipFill>
@@ -3657,6 +3743,23 @@
     </w:p>
     <w:p>
       <w:pPr>
+        <w:ind w:left="2160" w:firstLine="0"/>
+        <w:rPr>
+          <w:rFonts w:ascii="Times New Roman" w:cs="Times New Roman" w:eastAsia="Times New Roman" w:hAnsi="Times New Roman"/>
+          <w:i w:val="1"/>
+        </w:rPr>
+      </w:pPr>
+      <w:r>
+        <w:rPr>
+          <w:rFonts w:ascii="Times New Roman" w:cs="Times New Roman" w:eastAsia="Times New Roman" w:hAnsi="Times New Roman"/>
+          <w:i w:val="1"/>
+          <w:rtl w:val="0"/>
+        </w:rPr>
+        <w:t xml:space="preserve">Fig 2. Pantalla de confirmación, la cual se muestra al loguearse.</w:t>
+      </w:r>
+    </w:p>
+    <w:p>
+      <w:pPr>
         <w:ind w:left="0" w:firstLine="0"/>
         <w:rPr>
           <w:rFonts w:ascii="Times New Roman" w:cs="Times New Roman" w:eastAsia="Times New Roman" w:hAnsi="Times New Roman"/>
@@ -3666,12 +3769,23 @@
       </w:pPr>
       <w:r>
         <w:rPr>
-          <w:rFonts w:ascii="Times New Roman" w:cs="Times New Roman" w:eastAsia="Times New Roman" w:hAnsi="Times New Roman"/>
-          <w:sz w:val="24"/>
-          <w:szCs w:val="24"/>
-          <w:rtl w:val="0"/>
-        </w:rPr>
-        <w:tab/>
+          <w:rtl w:val="0"/>
+        </w:rPr>
+      </w:r>
+    </w:p>
+    <w:p>
+      <w:pPr>
+        <w:ind w:left="0" w:firstLine="0"/>
+        <w:rPr>
+          <w:rFonts w:ascii="Times New Roman" w:cs="Times New Roman" w:eastAsia="Times New Roman" w:hAnsi="Times New Roman"/>
+          <w:sz w:val="24"/>
+          <w:szCs w:val="24"/>
+        </w:rPr>
+      </w:pPr>
+      <w:r>
+        <w:rPr>
+          <w:rtl w:val="0"/>
+        </w:rPr>
       </w:r>
     </w:p>
     <w:p>
@@ -3679,7 +3793,7 @@
         <w:pStyle w:val="Heading3"/>
         <w:numPr>
           <w:ilvl w:val="2"/>
-          <w:numId w:val="8"/>
+          <w:numId w:val="2"/>
         </w:numPr>
         <w:ind w:left="2160" w:hanging="360"/>
         <w:rPr>
@@ -3722,7 +3836,7 @@
       <w:pPr>
         <w:numPr>
           <w:ilvl w:val="0"/>
-          <w:numId w:val="9"/>
+          <w:numId w:val="10"/>
         </w:numPr>
         <w:spacing w:line="360" w:lineRule="auto"/>
         <w:ind w:left="2834.645669291339" w:hanging="360"/>
@@ -3746,7 +3860,7 @@
       <w:pPr>
         <w:numPr>
           <w:ilvl w:val="0"/>
-          <w:numId w:val="9"/>
+          <w:numId w:val="10"/>
         </w:numPr>
         <w:spacing w:line="360" w:lineRule="auto"/>
         <w:ind w:left="2834.645669291339" w:hanging="360"/>
@@ -3770,7 +3884,7 @@
       <w:pPr>
         <w:numPr>
           <w:ilvl w:val="0"/>
-          <w:numId w:val="9"/>
+          <w:numId w:val="10"/>
         </w:numPr>
         <w:spacing w:line="360" w:lineRule="auto"/>
         <w:ind w:left="2834.645669291339" w:hanging="360"/>
@@ -3793,13 +3907,24 @@
     </w:p>
     <w:p>
       <w:pPr>
-        <w:ind w:left="4320" w:firstLine="0"/>
-        <w:rPr>
-          <w:rFonts w:ascii="Times New Roman" w:cs="Times New Roman" w:eastAsia="Times New Roman" w:hAnsi="Times New Roman"/>
-          <w:sz w:val="24"/>
-          <w:szCs w:val="24"/>
-        </w:rPr>
-      </w:pPr>
+        <w:ind w:left="0" w:firstLine="0"/>
+        <w:rPr>
+          <w:rFonts w:ascii="Times New Roman" w:cs="Times New Roman" w:eastAsia="Times New Roman" w:hAnsi="Times New Roman"/>
+          <w:sz w:val="24"/>
+          <w:szCs w:val="24"/>
+        </w:rPr>
+      </w:pPr>
+      <w:r>
+        <w:rPr>
+          <w:rFonts w:ascii="Times New Roman" w:cs="Times New Roman" w:eastAsia="Times New Roman" w:hAnsi="Times New Roman"/>
+          <w:sz w:val="24"/>
+          <w:szCs w:val="24"/>
+          <w:rtl w:val="0"/>
+        </w:rPr>
+        <w:tab/>
+        <w:tab/>
+        <w:tab/>
+      </w:r>
       <w:r>
         <w:rPr>
           <w:rFonts w:ascii="Times New Roman" w:cs="Times New Roman" w:eastAsia="Times New Roman" w:hAnsi="Times New Roman"/>
@@ -3808,14 +3933,14 @@
         </w:rPr>
         <w:drawing>
           <wp:inline distB="114300" distT="114300" distL="114300" distR="114300">
-            <wp:extent cx="2076450" cy="2705100"/>
+            <wp:extent cx="2781300" cy="4943475"/>
             <wp:effectExtent b="0" l="0" r="0" t="0"/>
-            <wp:docPr id="8" name="image5.png"/>
+            <wp:docPr id="3" name="image4.png"/>
             <a:graphic>
               <a:graphicData uri="http://schemas.openxmlformats.org/drawingml/2006/picture">
                 <pic:pic>
                   <pic:nvPicPr>
-                    <pic:cNvPr id="0" name="image5.png"/>
+                    <pic:cNvPr id="0" name="image4.png"/>
                     <pic:cNvPicPr preferRelativeResize="0"/>
                   </pic:nvPicPr>
                   <pic:blipFill>
@@ -3828,7 +3953,7 @@
                   <pic:spPr>
                     <a:xfrm>
                       <a:off x="0" y="0"/>
-                      <a:ext cx="2076450" cy="2705100"/>
+                      <a:ext cx="2781300" cy="4943475"/>
                     </a:xfrm>
                     <a:prstGeom prst="rect"/>
                     <a:ln/>
@@ -3847,6 +3972,27 @@
     </w:p>
     <w:p>
       <w:pPr>
+        <w:ind w:left="2160" w:firstLine="0"/>
+        <w:rPr>
+          <w:rFonts w:ascii="Times New Roman" w:cs="Times New Roman" w:eastAsia="Times New Roman" w:hAnsi="Times New Roman"/>
+        </w:rPr>
+      </w:pPr>
+      <w:r>
+        <w:rPr>
+          <w:rFonts w:ascii="Times New Roman" w:cs="Times New Roman" w:eastAsia="Times New Roman" w:hAnsi="Times New Roman"/>
+          <w:i w:val="1"/>
+          <w:rtl w:val="0"/>
+        </w:rPr>
+        <w:t xml:space="preserve">Fig 3.Barra de opciones, muestra las opciones principales de navegación.</w:t>
+      </w:r>
+      <w:r>
+        <w:rPr>
+          <w:rtl w:val="0"/>
+        </w:rPr>
+      </w:r>
+    </w:p>
+    <w:p>
+      <w:pPr>
         <w:ind w:left="0" w:firstLine="0"/>
         <w:rPr>
           <w:rFonts w:ascii="Times New Roman" w:cs="Times New Roman" w:eastAsia="Times New Roman" w:hAnsi="Times New Roman"/>
@@ -3863,7 +4009,7 @@
         <w:pStyle w:val="Heading3"/>
         <w:numPr>
           <w:ilvl w:val="2"/>
-          <w:numId w:val="8"/>
+          <w:numId w:val="2"/>
         </w:numPr>
         <w:spacing w:after="0" w:afterAutospacing="0"/>
         <w:ind w:left="2160" w:hanging="360"/>
@@ -3892,7 +4038,7 @@
       <w:pPr>
         <w:numPr>
           <w:ilvl w:val="0"/>
-          <w:numId w:val="10"/>
+          <w:numId w:val="9"/>
         </w:numPr>
         <w:spacing w:line="360" w:lineRule="auto"/>
         <w:ind w:left="2880" w:hanging="360"/>
@@ -3910,14 +4056,14 @@
           <w:szCs w:val="24"/>
           <w:rtl w:val="0"/>
         </w:rPr>
-        <w:t xml:space="preserve">Permite al usuario poder visualizar las estadísticas sobre sus calificaciones del día.</w:t>
+        <w:t xml:space="preserve">Permite al usuario poder visualizar las estadísticas sobre sus calificaciones del día tanto semanal como mensualmente.</w:t>
       </w:r>
     </w:p>
     <w:p>
       <w:pPr>
         <w:numPr>
           <w:ilvl w:val="0"/>
-          <w:numId w:val="10"/>
+          <w:numId w:val="9"/>
         </w:numPr>
         <w:spacing w:line="360" w:lineRule="auto"/>
         <w:ind w:left="2880" w:hanging="360"/>
@@ -3943,28 +4089,17 @@
           <w:b w:val="1"/>
           <w:sz w:val="24"/>
           <w:szCs w:val="24"/>
-          <w:rtl w:val="0"/>
-        </w:rPr>
-        <w:br w:type="textWrapping"/>
-        <w:br w:type="textWrapping"/>
-      </w:r>
-      <w:r>
-        <w:rPr>
-          <w:rFonts w:ascii="Times New Roman" w:cs="Times New Roman" w:eastAsia="Times New Roman" w:hAnsi="Times New Roman"/>
-          <w:b w:val="1"/>
-          <w:sz w:val="24"/>
-          <w:szCs w:val="24"/>
         </w:rPr>
         <w:drawing>
           <wp:inline distB="114300" distT="114300" distL="114300" distR="114300">
-            <wp:extent cx="2570274" cy="4626493"/>
+            <wp:extent cx="3220079" cy="5719763"/>
             <wp:effectExtent b="0" l="0" r="0" t="0"/>
-            <wp:docPr id="3" name="image10.png"/>
+            <wp:docPr id="9" name="image8.png"/>
             <a:graphic>
               <a:graphicData uri="http://schemas.openxmlformats.org/drawingml/2006/picture">
                 <pic:pic>
                   <pic:nvPicPr>
-                    <pic:cNvPr id="0" name="image10.png"/>
+                    <pic:cNvPr id="0" name="image8.png"/>
                     <pic:cNvPicPr preferRelativeResize="0"/>
                   </pic:nvPicPr>
                   <pic:blipFill>
@@ -3977,7 +4112,7 @@
                   <pic:spPr>
                     <a:xfrm>
                       <a:off x="0" y="0"/>
-                      <a:ext cx="2570274" cy="4626493"/>
+                      <a:ext cx="3220079" cy="5719763"/>
                     </a:xfrm>
                     <a:prstGeom prst="rect"/>
                     <a:ln/>
@@ -4007,162 +4142,40 @@
       </w:pPr>
       <w:r>
         <w:rPr>
-          <w:rtl w:val="0"/>
-        </w:rPr>
-      </w:r>
-    </w:p>
-    <w:p>
-      <w:pPr>
-        <w:pStyle w:val="Heading3"/>
-        <w:numPr>
-          <w:ilvl w:val="2"/>
-          <w:numId w:val="8"/>
-        </w:numPr>
-        <w:spacing w:after="0" w:afterAutospacing="0"/>
-        <w:ind w:left="2160" w:hanging="360"/>
-        <w:rPr>
-          <w:rFonts w:ascii="Times New Roman" w:cs="Times New Roman" w:eastAsia="Times New Roman" w:hAnsi="Times New Roman"/>
-          <w:color w:val="000000"/>
-          <w:sz w:val="24"/>
-          <w:szCs w:val="24"/>
-        </w:rPr>
-      </w:pPr>
-      <w:bookmarkStart w:colFirst="0" w:colLast="0" w:name="_jfgx304uahlt" w:id="9"/>
-      <w:bookmarkEnd w:id="9"/>
+          <w:rFonts w:ascii="Times New Roman" w:cs="Times New Roman" w:eastAsia="Times New Roman" w:hAnsi="Times New Roman"/>
+          <w:i w:val="1"/>
+          <w:rtl w:val="0"/>
+        </w:rPr>
+        <w:t xml:space="preserve">Fig 4.Pantalla de estadísticas de calificación diaria, muestra el promedio semanal y mensuales de calificación diaria.</w:t>
+      </w:r>
       <w:r>
         <w:rPr>
           <w:rFonts w:ascii="Times New Roman" w:cs="Times New Roman" w:eastAsia="Times New Roman" w:hAnsi="Times New Roman"/>
           <w:b w:val="1"/>
-          <w:color w:val="000000"/>
-          <w:sz w:val="24"/>
-          <w:szCs w:val="24"/>
-          <w:rtl w:val="0"/>
-        </w:rPr>
-        <w:t xml:space="preserve">Diario</w:t>
-      </w:r>
-    </w:p>
-    <w:p>
-      <w:pPr>
-        <w:numPr>
-          <w:ilvl w:val="0"/>
-          <w:numId w:val="12"/>
-        </w:numPr>
-        <w:spacing w:after="0" w:afterAutospacing="0" w:line="360" w:lineRule="auto"/>
-        <w:ind w:left="2880" w:hanging="360"/>
-        <w:rPr>
-          <w:rFonts w:ascii="Times New Roman" w:cs="Times New Roman" w:eastAsia="Times New Roman" w:hAnsi="Times New Roman"/>
-          <w:sz w:val="24"/>
-          <w:szCs w:val="24"/>
-        </w:rPr>
-      </w:pPr>
-      <w:r>
-        <w:rPr>
-          <w:rFonts w:ascii="Times New Roman" w:cs="Times New Roman" w:eastAsia="Times New Roman" w:hAnsi="Times New Roman"/>
-          <w:sz w:val="24"/>
-          <w:szCs w:val="24"/>
-          <w:rtl w:val="0"/>
-        </w:rPr>
-        <w:t xml:space="preserve">Permite a los usuarios agregar y visualizar detalles diarios sobre su día.</w:t>
-      </w:r>
-    </w:p>
-    <w:p>
-      <w:pPr>
-        <w:numPr>
-          <w:ilvl w:val="0"/>
-          <w:numId w:val="12"/>
-        </w:numPr>
-        <w:spacing w:line="360" w:lineRule="auto"/>
-        <w:ind w:left="2880" w:hanging="360"/>
-        <w:rPr>
-          <w:rFonts w:ascii="Times New Roman" w:cs="Times New Roman" w:eastAsia="Times New Roman" w:hAnsi="Times New Roman"/>
-          <w:sz w:val="24"/>
-          <w:szCs w:val="24"/>
-        </w:rPr>
-      </w:pPr>
-      <w:r>
-        <w:rPr>
-          <w:rFonts w:ascii="Times New Roman" w:cs="Times New Roman" w:eastAsia="Times New Roman" w:hAnsi="Times New Roman"/>
-          <w:sz w:val="24"/>
-          <w:szCs w:val="24"/>
-          <w:rtl w:val="0"/>
-        </w:rPr>
-        <w:t xml:space="preserve">Proporciona el mes actual en el que se encuentra y una lista de notas con su respectiva fecha y título. </w:t>
-      </w:r>
-    </w:p>
-    <w:p>
-      <w:pPr>
-        <w:numPr>
-          <w:ilvl w:val="0"/>
-          <w:numId w:val="12"/>
-        </w:numPr>
-        <w:spacing w:line="360" w:lineRule="auto"/>
-        <w:ind w:left="2880" w:hanging="360"/>
-        <w:rPr>
-          <w:rFonts w:ascii="Times New Roman" w:cs="Times New Roman" w:eastAsia="Times New Roman" w:hAnsi="Times New Roman"/>
-          <w:sz w:val="24"/>
-          <w:szCs w:val="24"/>
-        </w:rPr>
-      </w:pPr>
-      <w:r>
-        <w:rPr>
-          <w:rFonts w:ascii="Times New Roman" w:cs="Times New Roman" w:eastAsia="Times New Roman" w:hAnsi="Times New Roman"/>
-          <w:sz w:val="24"/>
-          <w:szCs w:val="24"/>
-          <w:rtl w:val="0"/>
-        </w:rPr>
-        <w:t xml:space="preserve">Proporciona un botón con el signo “+” el cual permite agregar información sobre el día del usuario.</w:t>
-      </w:r>
-    </w:p>
-    <w:p>
-      <w:pPr>
-        <w:numPr>
-          <w:ilvl w:val="0"/>
-          <w:numId w:val="12"/>
-        </w:numPr>
-        <w:spacing w:line="360" w:lineRule="auto"/>
-        <w:ind w:left="2880" w:hanging="360"/>
-        <w:rPr>
-          <w:rFonts w:ascii="Times New Roman" w:cs="Times New Roman" w:eastAsia="Times New Roman" w:hAnsi="Times New Roman"/>
-          <w:sz w:val="24"/>
-          <w:szCs w:val="24"/>
-        </w:rPr>
-      </w:pPr>
-      <w:r>
-        <w:rPr>
-          <w:rFonts w:ascii="Times New Roman" w:cs="Times New Roman" w:eastAsia="Times New Roman" w:hAnsi="Times New Roman"/>
-          <w:sz w:val="24"/>
-          <w:szCs w:val="24"/>
-          <w:rtl w:val="0"/>
-        </w:rPr>
-        <w:t xml:space="preserve">Al seleccionar el elemento con el signo “+” se abrirá una ventana emergente en la cual se podrá escribir sus detalles del día.</w:t>
-      </w:r>
-    </w:p>
-    <w:p>
-      <w:pPr>
-        <w:pStyle w:val="Heading2"/>
-        <w:ind w:left="1440" w:firstLine="0"/>
-        <w:rPr>
-          <w:rFonts w:ascii="Times New Roman" w:cs="Times New Roman" w:eastAsia="Times New Roman" w:hAnsi="Times New Roman"/>
-          <w:sz w:val="24"/>
-          <w:szCs w:val="24"/>
-        </w:rPr>
-      </w:pPr>
-      <w:bookmarkStart w:colFirst="0" w:colLast="0" w:name="_60sjgdevjw26" w:id="10"/>
-      <w:bookmarkEnd w:id="10"/>
-      <w:r>
-        <w:rPr>
-          <w:rFonts w:ascii="Times New Roman" w:cs="Times New Roman" w:eastAsia="Times New Roman" w:hAnsi="Times New Roman"/>
+          <w:sz w:val="24"/>
+          <w:szCs w:val="24"/>
+          <w:rtl w:val="0"/>
+        </w:rPr>
+        <w:br w:type="textWrapping"/>
+        <w:br w:type="textWrapping"/>
+      </w:r>
+      <w:r>
+        <w:rPr>
+          <w:rFonts w:ascii="Times New Roman" w:cs="Times New Roman" w:eastAsia="Times New Roman" w:hAnsi="Times New Roman"/>
+          <w:b w:val="1"/>
+          <w:sz w:val="24"/>
+          <w:szCs w:val="24"/>
         </w:rPr>
         <w:drawing>
           <wp:inline distB="114300" distT="114300" distL="114300" distR="114300">
-            <wp:extent cx="2332222" cy="4205288"/>
+            <wp:extent cx="2790825" cy="4972050"/>
             <wp:effectExtent b="0" l="0" r="0" t="0"/>
-            <wp:docPr id="7" name="image6.png"/>
+            <wp:docPr id="13" name="image13.png"/>
             <a:graphic>
               <a:graphicData uri="http://schemas.openxmlformats.org/drawingml/2006/picture">
                 <pic:pic>
                   <pic:nvPicPr>
-                    <pic:cNvPr id="0" name="image6.png"/>
+                    <pic:cNvPr id="0" name="image13.png"/>
                     <pic:cNvPicPr preferRelativeResize="0"/>
                   </pic:nvPicPr>
                   <pic:blipFill>
@@ -4175,7 +4188,7 @@
                   <pic:spPr>
                     <a:xfrm>
                       <a:off x="0" y="0"/>
-                      <a:ext cx="2332222" cy="4205288"/>
+                      <a:ext cx="2790825" cy="4972050"/>
                     </a:xfrm>
                     <a:prstGeom prst="rect"/>
                     <a:ln/>
@@ -4188,18 +4201,183 @@
       </w:r>
       <w:r>
         <w:rPr>
+          <w:rtl w:val="0"/>
+        </w:rPr>
+      </w:r>
+    </w:p>
+    <w:p>
+      <w:pPr>
+        <w:spacing w:line="360" w:lineRule="auto"/>
+        <w:ind w:left="2880" w:firstLine="0"/>
+        <w:rPr>
+          <w:rFonts w:ascii="Times New Roman" w:cs="Times New Roman" w:eastAsia="Times New Roman" w:hAnsi="Times New Roman"/>
+          <w:b w:val="1"/>
+        </w:rPr>
+      </w:pPr>
+      <w:r>
+        <w:rPr>
+          <w:rFonts w:ascii="Times New Roman" w:cs="Times New Roman" w:eastAsia="Times New Roman" w:hAnsi="Times New Roman"/>
+          <w:i w:val="1"/>
+          <w:rtl w:val="0"/>
+        </w:rPr>
+        <w:t xml:space="preserve">Fig 5.Pantalla de estadísticas de estado de ánimo, muestra el promedio semanal y mensuales de estado de ánimo.</w:t>
+      </w:r>
+      <w:r>
+        <w:rPr>
+          <w:rtl w:val="0"/>
+        </w:rPr>
+      </w:r>
+    </w:p>
+    <w:p>
+      <w:pPr>
+        <w:pStyle w:val="Heading3"/>
+        <w:numPr>
+          <w:ilvl w:val="2"/>
+          <w:numId w:val="2"/>
+        </w:numPr>
+        <w:spacing w:after="0" w:afterAutospacing="0"/>
+        <w:ind w:left="2160" w:hanging="360"/>
+        <w:rPr>
+          <w:rFonts w:ascii="Times New Roman" w:cs="Times New Roman" w:eastAsia="Times New Roman" w:hAnsi="Times New Roman"/>
+          <w:color w:val="000000"/>
+          <w:sz w:val="24"/>
+          <w:szCs w:val="24"/>
+        </w:rPr>
+      </w:pPr>
+      <w:bookmarkStart w:colFirst="0" w:colLast="0" w:name="_jfgx304uahlt" w:id="9"/>
+      <w:bookmarkEnd w:id="9"/>
+      <w:r>
+        <w:rPr>
+          <w:rFonts w:ascii="Times New Roman" w:cs="Times New Roman" w:eastAsia="Times New Roman" w:hAnsi="Times New Roman"/>
+          <w:b w:val="1"/>
+          <w:color w:val="000000"/>
+          <w:sz w:val="24"/>
+          <w:szCs w:val="24"/>
+          <w:rtl w:val="0"/>
+        </w:rPr>
+        <w:t xml:space="preserve">Diario</w:t>
+      </w:r>
+    </w:p>
+    <w:p>
+      <w:pPr>
+        <w:numPr>
+          <w:ilvl w:val="0"/>
+          <w:numId w:val="12"/>
+        </w:numPr>
+        <w:spacing w:after="0" w:afterAutospacing="0" w:line="360" w:lineRule="auto"/>
+        <w:ind w:left="2880" w:hanging="360"/>
+        <w:rPr>
+          <w:rFonts w:ascii="Times New Roman" w:cs="Times New Roman" w:eastAsia="Times New Roman" w:hAnsi="Times New Roman"/>
+          <w:sz w:val="24"/>
+          <w:szCs w:val="24"/>
+        </w:rPr>
+      </w:pPr>
+      <w:r>
+        <w:rPr>
+          <w:rFonts w:ascii="Times New Roman" w:cs="Times New Roman" w:eastAsia="Times New Roman" w:hAnsi="Times New Roman"/>
+          <w:sz w:val="24"/>
+          <w:szCs w:val="24"/>
+          <w:rtl w:val="0"/>
+        </w:rPr>
+        <w:t xml:space="preserve">Permite a los usuarios agregar y visualizar detalles diarios sobre su día.</w:t>
+      </w:r>
+    </w:p>
+    <w:p>
+      <w:pPr>
+        <w:numPr>
+          <w:ilvl w:val="0"/>
+          <w:numId w:val="12"/>
+        </w:numPr>
+        <w:spacing w:line="360" w:lineRule="auto"/>
+        <w:ind w:left="2880" w:hanging="360"/>
+        <w:rPr>
+          <w:rFonts w:ascii="Times New Roman" w:cs="Times New Roman" w:eastAsia="Times New Roman" w:hAnsi="Times New Roman"/>
+          <w:sz w:val="24"/>
+          <w:szCs w:val="24"/>
+        </w:rPr>
+      </w:pPr>
+      <w:r>
+        <w:rPr>
+          <w:rFonts w:ascii="Times New Roman" w:cs="Times New Roman" w:eastAsia="Times New Roman" w:hAnsi="Times New Roman"/>
+          <w:sz w:val="24"/>
+          <w:szCs w:val="24"/>
+          <w:rtl w:val="0"/>
+        </w:rPr>
+        <w:t xml:space="preserve">Proporciona el mes actual en el que se encuentra y una lista de notas con su respectiva fecha y título. </w:t>
+      </w:r>
+    </w:p>
+    <w:p>
+      <w:pPr>
+        <w:numPr>
+          <w:ilvl w:val="0"/>
+          <w:numId w:val="12"/>
+        </w:numPr>
+        <w:spacing w:line="360" w:lineRule="auto"/>
+        <w:ind w:left="2880" w:hanging="360"/>
+        <w:rPr>
+          <w:rFonts w:ascii="Times New Roman" w:cs="Times New Roman" w:eastAsia="Times New Roman" w:hAnsi="Times New Roman"/>
+          <w:sz w:val="24"/>
+          <w:szCs w:val="24"/>
+        </w:rPr>
+      </w:pPr>
+      <w:r>
+        <w:rPr>
+          <w:rFonts w:ascii="Times New Roman" w:cs="Times New Roman" w:eastAsia="Times New Roman" w:hAnsi="Times New Roman"/>
+          <w:sz w:val="24"/>
+          <w:szCs w:val="24"/>
+          <w:rtl w:val="0"/>
+        </w:rPr>
+        <w:t xml:space="preserve">Proporciona un botón con el signo “+” el cual permite agregar información sobre el día del usuario.</w:t>
+      </w:r>
+    </w:p>
+    <w:p>
+      <w:pPr>
+        <w:numPr>
+          <w:ilvl w:val="0"/>
+          <w:numId w:val="12"/>
+        </w:numPr>
+        <w:spacing w:line="360" w:lineRule="auto"/>
+        <w:ind w:left="2880" w:hanging="360"/>
+        <w:rPr>
+          <w:rFonts w:ascii="Times New Roman" w:cs="Times New Roman" w:eastAsia="Times New Roman" w:hAnsi="Times New Roman"/>
+          <w:sz w:val="24"/>
+          <w:szCs w:val="24"/>
+        </w:rPr>
+      </w:pPr>
+      <w:r>
+        <w:rPr>
+          <w:rFonts w:ascii="Times New Roman" w:cs="Times New Roman" w:eastAsia="Times New Roman" w:hAnsi="Times New Roman"/>
+          <w:sz w:val="24"/>
+          <w:szCs w:val="24"/>
+          <w:rtl w:val="0"/>
+        </w:rPr>
+        <w:t xml:space="preserve">Al seleccionar el elemento con el signo “+” se abrirá una ventana emergente en la cual se podrá escribir sus detalles del día.</w:t>
+      </w:r>
+    </w:p>
+    <w:p>
+      <w:pPr>
+        <w:pStyle w:val="Heading2"/>
+        <w:ind w:left="2160" w:firstLine="720"/>
+        <w:rPr>
+          <w:rFonts w:ascii="Times New Roman" w:cs="Times New Roman" w:eastAsia="Times New Roman" w:hAnsi="Times New Roman"/>
+        </w:rPr>
+      </w:pPr>
+      <w:bookmarkStart w:colFirst="0" w:colLast="0" w:name="_60sjgdevjw26" w:id="10"/>
+      <w:bookmarkEnd w:id="10"/>
+      <w:r>
+        <w:rPr>
           <w:rFonts w:ascii="Times New Roman" w:cs="Times New Roman" w:eastAsia="Times New Roman" w:hAnsi="Times New Roman"/>
         </w:rPr>
         <w:drawing>
           <wp:inline distB="114300" distT="114300" distL="114300" distR="114300">
-            <wp:extent cx="2338643" cy="4243388"/>
+            <wp:extent cx="2298470" cy="4062413"/>
             <wp:effectExtent b="0" l="0" r="0" t="0"/>
-            <wp:docPr id="4" name="image8.png"/>
+            <wp:docPr id="1" name="image2.png"/>
             <a:graphic>
               <a:graphicData uri="http://schemas.openxmlformats.org/drawingml/2006/picture">
                 <pic:pic>
                   <pic:nvPicPr>
-                    <pic:cNvPr id="0" name="image8.png"/>
+                    <pic:cNvPr id="0" name="image2.png"/>
                     <pic:cNvPicPr preferRelativeResize="0"/>
                   </pic:nvPicPr>
                   <pic:blipFill>
@@ -4212,7 +4390,7 @@
                   <pic:spPr>
                     <a:xfrm>
                       <a:off x="0" y="0"/>
-                      <a:ext cx="2338643" cy="4243388"/>
+                      <a:ext cx="2298470" cy="4062413"/>
                     </a:xfrm>
                     <a:prstGeom prst="rect"/>
                     <a:ln/>
@@ -4233,11 +4411,91 @@
       <w:pPr>
         <w:ind w:left="2880" w:firstLine="0"/>
         <w:rPr>
-          <w:rFonts w:ascii="Times New Roman" w:cs="Times New Roman" w:eastAsia="Times New Roman" w:hAnsi="Times New Roman"/>
-          <w:sz w:val="24"/>
-          <w:szCs w:val="24"/>
-        </w:rPr>
-      </w:pPr>
+          <w:sz w:val="20"/>
+          <w:szCs w:val="20"/>
+        </w:rPr>
+      </w:pPr>
+      <w:r>
+        <w:rPr>
+          <w:rFonts w:ascii="Times New Roman" w:cs="Times New Roman" w:eastAsia="Times New Roman" w:hAnsi="Times New Roman"/>
+          <w:i w:val="1"/>
+          <w:rtl w:val="0"/>
+        </w:rPr>
+        <w:t xml:space="preserve">Fig 6. Pantalla de diario, donde el usuario puede ver las notas anteriores y tiene un botón para agregar una nueva entrada.</w:t>
+      </w:r>
+      <w:r>
+        <w:rPr>
+          <w:rtl w:val="0"/>
+        </w:rPr>
+      </w:r>
+    </w:p>
+    <w:p>
+      <w:pPr>
+        <w:pStyle w:val="Heading2"/>
+        <w:ind w:left="2880" w:firstLine="720"/>
+        <w:rPr/>
+      </w:pPr>
+      <w:bookmarkStart w:colFirst="0" w:colLast="0" w:name="_nr6oi78pjuea" w:id="11"/>
+      <w:bookmarkEnd w:id="11"/>
+      <w:r>
+        <w:rPr>
+          <w:rFonts w:ascii="Times New Roman" w:cs="Times New Roman" w:eastAsia="Times New Roman" w:hAnsi="Times New Roman"/>
+        </w:rPr>
+        <w:drawing>
+          <wp:inline distB="114300" distT="114300" distL="114300" distR="114300">
+            <wp:extent cx="2247336" cy="4043363"/>
+            <wp:effectExtent b="0" l="0" r="0" t="0"/>
+            <wp:docPr id="10" name="image7.png"/>
+            <a:graphic>
+              <a:graphicData uri="http://schemas.openxmlformats.org/drawingml/2006/picture">
+                <pic:pic>
+                  <pic:nvPicPr>
+                    <pic:cNvPr id="0" name="image7.png"/>
+                    <pic:cNvPicPr preferRelativeResize="0"/>
+                  </pic:nvPicPr>
+                  <pic:blipFill>
+                    <a:blip r:embed="rId12"/>
+                    <a:srcRect b="0" l="0" r="0" t="0"/>
+                    <a:stretch>
+                      <a:fillRect/>
+                    </a:stretch>
+                  </pic:blipFill>
+                  <pic:spPr>
+                    <a:xfrm>
+                      <a:off x="0" y="0"/>
+                      <a:ext cx="2247336" cy="4043363"/>
+                    </a:xfrm>
+                    <a:prstGeom prst="rect"/>
+                    <a:ln/>
+                  </pic:spPr>
+                </pic:pic>
+              </a:graphicData>
+            </a:graphic>
+          </wp:inline>
+        </w:drawing>
+      </w:r>
+      <w:r>
+        <w:rPr>
+          <w:rtl w:val="0"/>
+        </w:rPr>
+      </w:r>
+    </w:p>
+    <w:p>
+      <w:pPr>
+        <w:ind w:left="3600" w:firstLine="0"/>
+        <w:rPr>
+          <w:rFonts w:ascii="Times New Roman" w:cs="Times New Roman" w:eastAsia="Times New Roman" w:hAnsi="Times New Roman"/>
+          <w:i w:val="1"/>
+        </w:rPr>
+      </w:pPr>
+      <w:r>
+        <w:rPr>
+          <w:rFonts w:ascii="Times New Roman" w:cs="Times New Roman" w:eastAsia="Times New Roman" w:hAnsi="Times New Roman"/>
+          <w:i w:val="1"/>
+          <w:rtl w:val="0"/>
+        </w:rPr>
+        <w:t xml:space="preserve">Fig 7. Pantalla del diario agregar, donde el usuario puede agregar sus notas.</w:t>
+      </w:r>
       <w:r>
         <w:rPr>
           <w:rtl w:val="0"/>
@@ -4249,7 +4507,7 @@
         <w:pStyle w:val="Heading3"/>
         <w:numPr>
           <w:ilvl w:val="2"/>
-          <w:numId w:val="8"/>
+          <w:numId w:val="2"/>
         </w:numPr>
         <w:spacing w:after="0" w:afterAutospacing="0"/>
         <w:ind w:left="2160" w:hanging="360"/>
@@ -4260,8 +4518,8 @@
           <w:szCs w:val="24"/>
         </w:rPr>
       </w:pPr>
-      <w:bookmarkStart w:colFirst="0" w:colLast="0" w:name="_3p1pyiuu3fhu" w:id="11"/>
-      <w:bookmarkEnd w:id="11"/>
+      <w:bookmarkStart w:colFirst="0" w:colLast="0" w:name="_3p1pyiuu3fhu" w:id="12"/>
+      <w:bookmarkEnd w:id="12"/>
       <w:r>
         <w:rPr>
           <w:rFonts w:ascii="Times New Roman" w:cs="Times New Roman" w:eastAsia="Times New Roman" w:hAnsi="Times New Roman"/>
@@ -4278,7 +4536,7 @@
       <w:pPr>
         <w:numPr>
           <w:ilvl w:val="0"/>
-          <w:numId w:val="11"/>
+          <w:numId w:val="7"/>
         </w:numPr>
         <w:spacing w:line="360" w:lineRule="auto"/>
         <w:ind w:left="2880" w:hanging="360"/>
@@ -4303,7 +4561,7 @@
       <w:pPr>
         <w:numPr>
           <w:ilvl w:val="0"/>
-          <w:numId w:val="11"/>
+          <w:numId w:val="7"/>
         </w:numPr>
         <w:spacing w:line="360" w:lineRule="auto"/>
         <w:ind w:left="2880" w:hanging="360"/>
@@ -4326,7 +4584,23 @@
     </w:p>
     <w:p>
       <w:pPr>
-        <w:ind w:left="1440" w:firstLine="0"/>
+        <w:spacing w:line="360" w:lineRule="auto"/>
+        <w:ind w:left="0" w:firstLine="0"/>
+        <w:rPr>
+          <w:rFonts w:ascii="Times New Roman" w:cs="Times New Roman" w:eastAsia="Times New Roman" w:hAnsi="Times New Roman"/>
+          <w:sz w:val="24"/>
+          <w:szCs w:val="24"/>
+        </w:rPr>
+      </w:pPr>
+      <w:r>
+        <w:rPr>
+          <w:rtl w:val="0"/>
+        </w:rPr>
+      </w:r>
+    </w:p>
+    <w:p>
+      <w:pPr>
+        <w:ind w:left="2834.645669291339" w:right="-45" w:firstLine="141.7322834645671"/>
         <w:rPr>
           <w:rFonts w:ascii="Times New Roman" w:cs="Times New Roman" w:eastAsia="Times New Roman" w:hAnsi="Times New Roman"/>
         </w:rPr>
@@ -4339,16 +4613,16 @@
           <wp:inline distB="114300" distT="114300" distL="114300" distR="114300">
             <wp:extent cx="3019425" cy="5514975"/>
             <wp:effectExtent b="0" l="0" r="0" t="0"/>
-            <wp:docPr id="11" name="image3.png"/>
+            <wp:docPr id="7" name="image9.png"/>
             <a:graphic>
               <a:graphicData uri="http://schemas.openxmlformats.org/drawingml/2006/picture">
                 <pic:pic>
                   <pic:nvPicPr>
-                    <pic:cNvPr id="0" name="image3.png"/>
+                    <pic:cNvPr id="0" name="image9.png"/>
                     <pic:cNvPicPr preferRelativeResize="0"/>
                   </pic:nvPicPr>
                   <pic:blipFill>
-                    <a:blip r:embed="rId12"/>
+                    <a:blip r:embed="rId13"/>
                     <a:srcRect b="0" l="0" r="0" t="0"/>
                     <a:stretch>
                       <a:fillRect/>
@@ -4383,6 +4657,29 @@
       </w:pPr>
       <w:r>
         <w:rPr>
+          <w:rFonts w:ascii="Times New Roman" w:cs="Times New Roman" w:eastAsia="Times New Roman" w:hAnsi="Times New Roman"/>
+          <w:i w:val="1"/>
+          <w:rtl w:val="0"/>
+        </w:rPr>
+        <w:t xml:space="preserve">Fig 8. Pantalla de diario de gratitud,  donde el usuario puede registrar y ver sus pensamientos, emociones y actividades del día.</w:t>
+      </w:r>
+      <w:r>
+        <w:rPr>
+          <w:rtl w:val="0"/>
+        </w:rPr>
+      </w:r>
+    </w:p>
+    <w:p>
+      <w:pPr>
+        <w:ind w:left="0" w:firstLine="0"/>
+        <w:rPr>
+          <w:rFonts w:ascii="Times New Roman" w:cs="Times New Roman" w:eastAsia="Times New Roman" w:hAnsi="Times New Roman"/>
+          <w:sz w:val="20"/>
+          <w:szCs w:val="20"/>
+        </w:rPr>
+      </w:pPr>
+      <w:r>
+        <w:rPr>
           <w:rtl w:val="0"/>
         </w:rPr>
       </w:r>
@@ -4392,7 +4689,7 @@
         <w:pStyle w:val="Heading3"/>
         <w:numPr>
           <w:ilvl w:val="2"/>
-          <w:numId w:val="8"/>
+          <w:numId w:val="2"/>
         </w:numPr>
         <w:spacing w:after="0" w:afterAutospacing="0"/>
         <w:ind w:left="2160" w:hanging="360"/>
@@ -4403,8 +4700,8 @@
           <w:szCs w:val="24"/>
         </w:rPr>
       </w:pPr>
-      <w:bookmarkStart w:colFirst="0" w:colLast="0" w:name="_awfeese5ews" w:id="12"/>
-      <w:bookmarkEnd w:id="12"/>
+      <w:bookmarkStart w:colFirst="0" w:colLast="0" w:name="_awfeese5ews" w:id="13"/>
+      <w:bookmarkEnd w:id="13"/>
       <w:r>
         <w:rPr>
           <w:rFonts w:ascii="Times New Roman" w:cs="Times New Roman" w:eastAsia="Times New Roman" w:hAnsi="Times New Roman"/>
@@ -4422,7 +4719,7 @@
         <w:pStyle w:val="Heading4"/>
         <w:numPr>
           <w:ilvl w:val="3"/>
-          <w:numId w:val="8"/>
+          <w:numId w:val="2"/>
         </w:numPr>
         <w:spacing w:after="0" w:afterAutospacing="0" w:before="0" w:beforeAutospacing="0"/>
         <w:ind w:left="2880" w:hanging="360"/>
@@ -4432,8 +4729,8 @@
           <w:color w:val="000000"/>
         </w:rPr>
       </w:pPr>
-      <w:bookmarkStart w:colFirst="0" w:colLast="0" w:name="_ibxld24afru4" w:id="13"/>
-      <w:bookmarkEnd w:id="13"/>
+      <w:bookmarkStart w:colFirst="0" w:colLast="0" w:name="_ibxld24afru4" w:id="14"/>
+      <w:bookmarkEnd w:id="14"/>
       <w:r>
         <w:rPr>
           <w:rFonts w:ascii="Times New Roman" w:cs="Times New Roman" w:eastAsia="Times New Roman" w:hAnsi="Times New Roman"/>
@@ -4452,7 +4749,7 @@
         <w:widowControl w:val="1"/>
         <w:numPr>
           <w:ilvl w:val="0"/>
-          <w:numId w:val="3"/>
+          <w:numId w:val="11"/>
         </w:numPr>
         <w:pBdr>
           <w:top w:space="0" w:sz="0" w:val="nil"/>
@@ -4487,7 +4784,7 @@
         <w:widowControl w:val="1"/>
         <w:numPr>
           <w:ilvl w:val="0"/>
-          <w:numId w:val="3"/>
+          <w:numId w:val="11"/>
         </w:numPr>
         <w:pBdr>
           <w:top w:space="0" w:sz="0" w:val="nil"/>
@@ -4522,7 +4819,7 @@
         <w:widowControl w:val="1"/>
         <w:numPr>
           <w:ilvl w:val="0"/>
-          <w:numId w:val="3"/>
+          <w:numId w:val="11"/>
         </w:numPr>
         <w:pBdr>
           <w:top w:space="0" w:sz="0" w:val="nil"/>
@@ -4557,7 +4854,7 @@
         <w:widowControl w:val="1"/>
         <w:numPr>
           <w:ilvl w:val="0"/>
-          <w:numId w:val="3"/>
+          <w:numId w:val="11"/>
         </w:numPr>
         <w:pBdr>
           <w:top w:space="0" w:sz="0" w:val="nil"/>
@@ -4595,7 +4892,7 @@
         <w:widowControl w:val="1"/>
         <w:numPr>
           <w:ilvl w:val="0"/>
-          <w:numId w:val="3"/>
+          <w:numId w:val="11"/>
         </w:numPr>
         <w:pBdr>
           <w:top w:space="0" w:sz="0" w:val="nil"/>
@@ -4624,7 +4921,7 @@
     </w:p>
     <w:p>
       <w:pPr>
-        <w:ind w:left="1440" w:firstLine="0"/>
+        <w:ind w:left="992.1259842519685" w:firstLine="0"/>
         <w:jc w:val="center"/>
         <w:rPr/>
       </w:pPr>
@@ -4634,18 +4931,18 @@
         </w:rPr>
         <w:drawing>
           <wp:inline distB="114300" distT="114300" distL="114300" distR="114300">
-            <wp:extent cx="3067050" cy="5429250"/>
+            <wp:extent cx="2724150" cy="4905375"/>
             <wp:effectExtent b="0" l="0" r="0" t="0"/>
-            <wp:docPr id="5" name="image4.png"/>
+            <wp:docPr id="8" name="image11.png"/>
             <a:graphic>
               <a:graphicData uri="http://schemas.openxmlformats.org/drawingml/2006/picture">
                 <pic:pic>
                   <pic:nvPicPr>
-                    <pic:cNvPr id="0" name="image4.png"/>
+                    <pic:cNvPr id="0" name="image11.png"/>
                     <pic:cNvPicPr preferRelativeResize="0"/>
                   </pic:nvPicPr>
                   <pic:blipFill>
-                    <a:blip r:embed="rId13"/>
+                    <a:blip r:embed="rId14"/>
                     <a:srcRect b="0" l="0" r="0" t="0"/>
                     <a:stretch>
                       <a:fillRect/>
@@ -4654,7 +4951,7 @@
                   <pic:spPr>
                     <a:xfrm>
                       <a:off x="0" y="0"/>
-                      <a:ext cx="3067050" cy="5429250"/>
+                      <a:ext cx="2724150" cy="4905375"/>
                     </a:xfrm>
                     <a:prstGeom prst="rect"/>
                     <a:ln/>
@@ -4673,73 +4970,26 @@
     </w:p>
     <w:p>
       <w:pPr>
-        <w:ind w:left="2160" w:firstLine="720"/>
+        <w:ind w:left="2880" w:firstLine="0"/>
         <w:rPr/>
       </w:pPr>
       <w:r>
         <w:rPr>
-          <w:rtl w:val="0"/>
-        </w:rPr>
-      </w:r>
-    </w:p>
-    <w:p>
-      <w:pPr>
-        <w:ind w:left="2160" w:firstLine="720"/>
-        <w:rPr/>
-      </w:pPr>
-      <w:r>
-        <w:rPr>
-          <w:rtl w:val="0"/>
-        </w:rPr>
-      </w:r>
-    </w:p>
-    <w:p>
-      <w:pPr>
-        <w:ind w:left="2160" w:firstLine="720"/>
-        <w:rPr/>
-      </w:pPr>
-      <w:r>
-        <w:rPr>
-          <w:rtl w:val="0"/>
-        </w:rPr>
-      </w:r>
-    </w:p>
-    <w:p>
-      <w:pPr>
-        <w:ind w:left="2160" w:firstLine="720"/>
-        <w:rPr/>
-      </w:pPr>
-      <w:r>
-        <w:rPr>
-          <w:rtl w:val="0"/>
-        </w:rPr>
-      </w:r>
-    </w:p>
-    <w:p>
-      <w:pPr>
-        <w:ind w:left="2160" w:firstLine="720"/>
-        <w:rPr/>
-      </w:pPr>
-      <w:r>
-        <w:rPr>
-          <w:rtl w:val="0"/>
-        </w:rPr>
-      </w:r>
-    </w:p>
-    <w:p>
-      <w:pPr>
-        <w:ind w:left="2160" w:firstLine="720"/>
-        <w:rPr/>
-      </w:pPr>
-      <w:r>
-        <w:rPr>
-          <w:rtl w:val="0"/>
-        </w:rPr>
-      </w:r>
-    </w:p>
-    <w:p>
-      <w:pPr>
-        <w:ind w:left="2160" w:firstLine="720"/>
+          <w:rFonts w:ascii="Times New Roman" w:cs="Times New Roman" w:eastAsia="Times New Roman" w:hAnsi="Times New Roman"/>
+          <w:i w:val="1"/>
+          <w:rtl w:val="0"/>
+        </w:rPr>
+        <w:t xml:space="preserve">Fig 9. Pantalla de lista de objetivos, donde el usuario puede ver sus objetivos establecidos.</w:t>
+      </w:r>
+      <w:r>
+        <w:rPr>
+          <w:rtl w:val="0"/>
+        </w:rPr>
+      </w:r>
+    </w:p>
+    <w:p>
+      <w:pPr>
+        <w:ind w:left="0" w:firstLine="0"/>
         <w:rPr/>
       </w:pPr>
       <w:r>
@@ -4753,7 +5003,7 @@
         <w:pStyle w:val="Heading4"/>
         <w:numPr>
           <w:ilvl w:val="3"/>
-          <w:numId w:val="8"/>
+          <w:numId w:val="2"/>
         </w:numPr>
         <w:spacing w:after="0" w:afterAutospacing="0"/>
         <w:ind w:left="2880" w:hanging="360"/>
@@ -4763,8 +5013,8 @@
           <w:color w:val="000000"/>
         </w:rPr>
       </w:pPr>
-      <w:bookmarkStart w:colFirst="0" w:colLast="0" w:name="_dzg0d3ydwwra" w:id="14"/>
-      <w:bookmarkEnd w:id="14"/>
+      <w:bookmarkStart w:colFirst="0" w:colLast="0" w:name="_dzg0d3ydwwra" w:id="15"/>
+      <w:bookmarkEnd w:id="15"/>
       <w:r>
         <w:rPr>
           <w:rFonts w:ascii="Times New Roman" w:cs="Times New Roman" w:eastAsia="Times New Roman" w:hAnsi="Times New Roman"/>
@@ -4783,7 +5033,7 @@
         <w:widowControl w:val="1"/>
         <w:numPr>
           <w:ilvl w:val="0"/>
-          <w:numId w:val="7"/>
+          <w:numId w:val="13"/>
         </w:numPr>
         <w:pBdr>
           <w:top w:space="0" w:sz="0" w:val="nil"/>
@@ -4818,7 +5068,7 @@
         <w:widowControl w:val="1"/>
         <w:numPr>
           <w:ilvl w:val="0"/>
-          <w:numId w:val="7"/>
+          <w:numId w:val="13"/>
         </w:numPr>
         <w:pBdr>
           <w:top w:space="0" w:sz="0" w:val="nil"/>
@@ -4853,7 +5103,7 @@
         <w:widowControl w:val="1"/>
         <w:numPr>
           <w:ilvl w:val="0"/>
-          <w:numId w:val="7"/>
+          <w:numId w:val="13"/>
         </w:numPr>
         <w:pBdr>
           <w:top w:space="0" w:sz="0" w:val="nil"/>
@@ -4889,18 +5139,18 @@
         <w:rPr/>
         <w:drawing>
           <wp:inline distB="114300" distT="114300" distL="114300" distR="114300">
-            <wp:extent cx="2428875" cy="4448175"/>
+            <wp:extent cx="2771775" cy="5010150"/>
             <wp:effectExtent b="0" l="0" r="0" t="0"/>
-            <wp:docPr id="2" name="image7.png"/>
+            <wp:docPr id="5" name="image10.png"/>
             <a:graphic>
               <a:graphicData uri="http://schemas.openxmlformats.org/drawingml/2006/picture">
                 <pic:pic>
                   <pic:nvPicPr>
-                    <pic:cNvPr id="0" name="image7.png"/>
+                    <pic:cNvPr id="0" name="image10.png"/>
                     <pic:cNvPicPr preferRelativeResize="0"/>
                   </pic:nvPicPr>
                   <pic:blipFill>
-                    <a:blip r:embed="rId14"/>
+                    <a:blip r:embed="rId15"/>
                     <a:srcRect b="0" l="0" r="0" t="0"/>
                     <a:stretch>
                       <a:fillRect/>
@@ -4909,7 +5159,7 @@
                   <pic:spPr>
                     <a:xfrm>
                       <a:off x="0" y="0"/>
-                      <a:ext cx="2428875" cy="4448175"/>
+                      <a:ext cx="2771775" cy="5010150"/>
                     </a:xfrm>
                     <a:prstGeom prst="rect"/>
                     <a:ln/>
@@ -4928,9 +5178,17 @@
     </w:p>
     <w:p>
       <w:pPr>
-        <w:ind w:left="2160" w:firstLine="720"/>
+        <w:ind w:left="2880" w:firstLine="0"/>
         <w:rPr/>
       </w:pPr>
+      <w:r>
+        <w:rPr>
+          <w:rFonts w:ascii="Times New Roman" w:cs="Times New Roman" w:eastAsia="Times New Roman" w:hAnsi="Times New Roman"/>
+          <w:i w:val="1"/>
+          <w:rtl w:val="0"/>
+        </w:rPr>
+        <w:t xml:space="preserve">Fig 10. Pantalla de nuevo objetivo, donde el usuario puede registrar un objetivo.</w:t>
+      </w:r>
       <w:r>
         <w:rPr>
           <w:rtl w:val="0"/>
@@ -4942,7 +5200,7 @@
         <w:pStyle w:val="Heading4"/>
         <w:numPr>
           <w:ilvl w:val="3"/>
-          <w:numId w:val="8"/>
+          <w:numId w:val="2"/>
         </w:numPr>
         <w:spacing w:after="0" w:afterAutospacing="0"/>
         <w:ind w:left="2880" w:hanging="360"/>
@@ -4952,8 +5210,8 @@
           <w:color w:val="000000"/>
         </w:rPr>
       </w:pPr>
-      <w:bookmarkStart w:colFirst="0" w:colLast="0" w:name="_581rghq79yym" w:id="15"/>
-      <w:bookmarkEnd w:id="15"/>
+      <w:bookmarkStart w:colFirst="0" w:colLast="0" w:name="_581rghq79yym" w:id="16"/>
+      <w:bookmarkEnd w:id="16"/>
       <w:r>
         <w:rPr>
           <w:rFonts w:ascii="Times New Roman" w:cs="Times New Roman" w:eastAsia="Times New Roman" w:hAnsi="Times New Roman"/>
@@ -4972,7 +5230,7 @@
         <w:widowControl w:val="1"/>
         <w:numPr>
           <w:ilvl w:val="0"/>
-          <w:numId w:val="1"/>
+          <w:numId w:val="6"/>
         </w:numPr>
         <w:pBdr>
           <w:top w:space="0" w:sz="0" w:val="nil"/>
@@ -5007,7 +5265,7 @@
         <w:widowControl w:val="1"/>
         <w:numPr>
           <w:ilvl w:val="0"/>
-          <w:numId w:val="1"/>
+          <w:numId w:val="6"/>
         </w:numPr>
         <w:pBdr>
           <w:top w:space="0" w:sz="0" w:val="nil"/>
@@ -5042,7 +5300,7 @@
         <w:widowControl w:val="1"/>
         <w:numPr>
           <w:ilvl w:val="0"/>
-          <w:numId w:val="1"/>
+          <w:numId w:val="6"/>
         </w:numPr>
         <w:pBdr>
           <w:top w:space="0" w:sz="0" w:val="nil"/>
@@ -5089,112 +5347,9 @@
         <w:rPr/>
         <w:drawing>
           <wp:inline distB="114300" distT="114300" distL="114300" distR="114300">
-            <wp:extent cx="2466975" cy="4457700"/>
+            <wp:extent cx="2809875" cy="4981575"/>
             <wp:effectExtent b="0" l="0" r="0" t="0"/>
-            <wp:docPr id="9" name="image2.png"/>
-            <a:graphic>
-              <a:graphicData uri="http://schemas.openxmlformats.org/drawingml/2006/picture">
-                <pic:pic>
-                  <pic:nvPicPr>
-                    <pic:cNvPr id="0" name="image2.png"/>
-                    <pic:cNvPicPr preferRelativeResize="0"/>
-                  </pic:nvPicPr>
-                  <pic:blipFill>
-                    <a:blip r:embed="rId15"/>
-                    <a:srcRect b="0" l="0" r="0" t="0"/>
-                    <a:stretch>
-                      <a:fillRect/>
-                    </a:stretch>
-                  </pic:blipFill>
-                  <pic:spPr>
-                    <a:xfrm>
-                      <a:off x="0" y="0"/>
-                      <a:ext cx="2466975" cy="4457700"/>
-                    </a:xfrm>
-                    <a:prstGeom prst="rect"/>
-                    <a:ln/>
-                  </pic:spPr>
-                </pic:pic>
-              </a:graphicData>
-            </a:graphic>
-          </wp:inline>
-        </w:drawing>
-      </w:r>
-      <w:r>
-        <w:rPr>
-          <w:rtl w:val="0"/>
-        </w:rPr>
-      </w:r>
-    </w:p>
-    <w:p>
-      <w:pPr>
-        <w:pStyle w:val="Heading3"/>
-        <w:numPr>
-          <w:ilvl w:val="2"/>
-          <w:numId w:val="8"/>
-        </w:numPr>
-        <w:spacing w:after="0" w:afterAutospacing="0"/>
-        <w:ind w:left="2160" w:hanging="360"/>
-        <w:rPr>
-          <w:rFonts w:ascii="Times New Roman" w:cs="Times New Roman" w:eastAsia="Times New Roman" w:hAnsi="Times New Roman"/>
-          <w:color w:val="000000"/>
-          <w:sz w:val="24"/>
-          <w:szCs w:val="24"/>
-        </w:rPr>
-      </w:pPr>
-      <w:bookmarkStart w:colFirst="0" w:colLast="0" w:name="_pe4u5uafed0q" w:id="16"/>
-      <w:bookmarkEnd w:id="16"/>
-      <w:r>
-        <w:rPr>
-          <w:rFonts w:ascii="Times New Roman" w:cs="Times New Roman" w:eastAsia="Times New Roman" w:hAnsi="Times New Roman"/>
-          <w:b w:val="1"/>
-          <w:color w:val="000000"/>
-          <w:sz w:val="24"/>
-          <w:szCs w:val="24"/>
-          <w:rtl w:val="0"/>
-        </w:rPr>
-        <w:t xml:space="preserve">Recomendaciones</w:t>
-      </w:r>
-    </w:p>
-    <w:p>
-      <w:pPr>
-        <w:numPr>
-          <w:ilvl w:val="0"/>
-          <w:numId w:val="5"/>
-        </w:numPr>
-        <w:spacing w:line="360" w:lineRule="auto"/>
-        <w:ind w:left="2880" w:hanging="360"/>
-        <w:rPr>
-          <w:rFonts w:ascii="Times New Roman" w:cs="Times New Roman" w:eastAsia="Times New Roman" w:hAnsi="Times New Roman"/>
-          <w:u w:val="none"/>
-        </w:rPr>
-      </w:pPr>
-      <w:r>
-        <w:rPr>
-          <w:rFonts w:ascii="Times New Roman" w:cs="Times New Roman" w:eastAsia="Times New Roman" w:hAnsi="Times New Roman"/>
-          <w:sz w:val="24"/>
-          <w:szCs w:val="24"/>
-          <w:rtl w:val="0"/>
-        </w:rPr>
-        <w:t xml:space="preserve">El usuario recibe recomendaciones personalizadas basadas en los registros de calificación del día, estados de ánimo y los detalles diarios.</w:t>
-        <w:br w:type="textWrapping"/>
-      </w:r>
-      <w:r>
-        <w:rPr>
-          <w:rFonts w:ascii="Times New Roman" w:cs="Times New Roman" w:eastAsia="Times New Roman" w:hAnsi="Times New Roman"/>
-          <w:rtl w:val="0"/>
-        </w:rPr>
-        <w:br w:type="textWrapping"/>
-      </w:r>
-      <w:r>
-        <w:rPr>
-          <w:rFonts w:ascii="Times New Roman" w:cs="Times New Roman" w:eastAsia="Times New Roman" w:hAnsi="Times New Roman"/>
-        </w:rPr>
-        <w:drawing>
-          <wp:inline distB="114300" distT="114300" distL="114300" distR="114300">
-            <wp:extent cx="2686050" cy="4857750"/>
-            <wp:effectExtent b="0" l="0" r="0" t="0"/>
-            <wp:docPr id="10" name="image1.png"/>
+            <wp:docPr id="12" name="image1.png"/>
             <a:graphic>
               <a:graphicData uri="http://schemas.openxmlformats.org/drawingml/2006/picture">
                 <pic:pic>
@@ -5212,7 +5367,7 @@
                   <pic:spPr>
                     <a:xfrm>
                       <a:off x="0" y="0"/>
-                      <a:ext cx="2686050" cy="4857750"/>
+                      <a:ext cx="2809875" cy="4981575"/>
                     </a:xfrm>
                     <a:prstGeom prst="rect"/>
                     <a:ln/>
@@ -5231,12 +5386,17 @@
     </w:p>
     <w:p>
       <w:pPr>
-        <w:ind w:left="2160" w:firstLine="0"/>
-        <w:rPr>
-          <w:rFonts w:ascii="Times New Roman" w:cs="Times New Roman" w:eastAsia="Times New Roman" w:hAnsi="Times New Roman"/>
-          <w:b w:val="1"/>
-        </w:rPr>
-      </w:pPr>
+        <w:ind w:left="2880" w:firstLine="0"/>
+        <w:rPr/>
+      </w:pPr>
+      <w:r>
+        <w:rPr>
+          <w:rFonts w:ascii="Times New Roman" w:cs="Times New Roman" w:eastAsia="Times New Roman" w:hAnsi="Times New Roman"/>
+          <w:i w:val="1"/>
+          <w:rtl w:val="0"/>
+        </w:rPr>
+        <w:t xml:space="preserve">Fig 11. Pantalla de modificar objetivo, donde el usuario puede modificar su objetivo.</w:t>
+      </w:r>
       <w:r>
         <w:rPr>
           <w:rtl w:val="0"/>
@@ -5248,7 +5408,7 @@
         <w:pStyle w:val="Heading3"/>
         <w:numPr>
           <w:ilvl w:val="2"/>
-          <w:numId w:val="8"/>
+          <w:numId w:val="2"/>
         </w:numPr>
         <w:spacing w:after="0" w:afterAutospacing="0"/>
         <w:ind w:left="2160" w:hanging="360"/>
@@ -5259,7 +5419,7 @@
           <w:szCs w:val="24"/>
         </w:rPr>
       </w:pPr>
-      <w:bookmarkStart w:colFirst="0" w:colLast="0" w:name="_88gs7zpyhuj1" w:id="17"/>
+      <w:bookmarkStart w:colFirst="0" w:colLast="0" w:name="_pe4u5uafed0q" w:id="17"/>
       <w:bookmarkEnd w:id="17"/>
       <w:r>
         <w:rPr>
@@ -5270,107 +5430,58 @@
           <w:szCs w:val="24"/>
           <w:rtl w:val="0"/>
         </w:rPr>
-        <w:t xml:space="preserve">Calificación del día y registro de estados de ánimo</w:t>
+        <w:t xml:space="preserve">Recomendaciones</w:t>
       </w:r>
     </w:p>
     <w:p>
       <w:pPr>
         <w:numPr>
           <w:ilvl w:val="0"/>
-          <w:numId w:val="2"/>
+          <w:numId w:val="3"/>
         </w:numPr>
         <w:spacing w:line="360" w:lineRule="auto"/>
         <w:ind w:left="2880" w:hanging="360"/>
         <w:rPr>
           <w:rFonts w:ascii="Times New Roman" w:cs="Times New Roman" w:eastAsia="Times New Roman" w:hAnsi="Times New Roman"/>
-          <w:sz w:val="24"/>
-          <w:szCs w:val="24"/>
-        </w:rPr>
-      </w:pPr>
-      <w:r>
-        <w:rPr>
-          <w:rFonts w:ascii="Times New Roman" w:cs="Times New Roman" w:eastAsia="Times New Roman" w:hAnsi="Times New Roman"/>
-          <w:sz w:val="24"/>
-          <w:szCs w:val="24"/>
-          <w:rtl w:val="0"/>
-        </w:rPr>
-        <w:t xml:space="preserve">Permite al usuario seleccionar entre una escala del 1 al 5 (representada con emojis) cuál es la calificación del día.</w:t>
-      </w:r>
-    </w:p>
-    <w:p>
-      <w:pPr>
-        <w:numPr>
-          <w:ilvl w:val="0"/>
-          <w:numId w:val="2"/>
-        </w:numPr>
-        <w:spacing w:line="360" w:lineRule="auto"/>
-        <w:ind w:left="2880" w:hanging="360"/>
-        <w:rPr>
-          <w:rFonts w:ascii="Times New Roman" w:cs="Times New Roman" w:eastAsia="Times New Roman" w:hAnsi="Times New Roman"/>
-          <w:sz w:val="24"/>
-          <w:szCs w:val="24"/>
-        </w:rPr>
-      </w:pPr>
-      <w:r>
-        <w:rPr>
-          <w:rFonts w:ascii="Times New Roman" w:cs="Times New Roman" w:eastAsia="Times New Roman" w:hAnsi="Times New Roman"/>
-          <w:sz w:val="24"/>
-          <w:szCs w:val="24"/>
-          <w:rtl w:val="0"/>
-        </w:rPr>
-        <w:t xml:space="preserve">Permite al usuario seleccionar entre muchos emojis, que representan emociones, cuál es su estado de ánimo.</w:t>
-      </w:r>
-    </w:p>
-    <w:p>
-      <w:pPr>
-        <w:numPr>
-          <w:ilvl w:val="0"/>
-          <w:numId w:val="2"/>
-        </w:numPr>
-        <w:spacing w:line="360" w:lineRule="auto"/>
-        <w:ind w:left="2880" w:hanging="360"/>
-        <w:rPr>
-          <w:rFonts w:ascii="Times New Roman" w:cs="Times New Roman" w:eastAsia="Times New Roman" w:hAnsi="Times New Roman"/>
-          <w:sz w:val="24"/>
-          <w:szCs w:val="24"/>
-        </w:rPr>
-      </w:pPr>
-      <w:r>
-        <w:rPr>
-          <w:rFonts w:ascii="Times New Roman" w:cs="Times New Roman" w:eastAsia="Times New Roman" w:hAnsi="Times New Roman"/>
-          <w:sz w:val="24"/>
-          <w:szCs w:val="24"/>
-          <w:rtl w:val="0"/>
-        </w:rPr>
-        <w:t xml:space="preserve">Estas dos acciones se realizan solo una vez al día, diariamente.</w:t>
-      </w:r>
-    </w:p>
-    <w:p>
-      <w:pPr>
-        <w:ind w:left="2880" w:firstLine="0"/>
-        <w:rPr>
-          <w:rFonts w:ascii="Times New Roman" w:cs="Times New Roman" w:eastAsia="Times New Roman" w:hAnsi="Times New Roman"/>
-        </w:rPr>
-      </w:pPr>
+          <w:u w:val="none"/>
+        </w:rPr>
+      </w:pPr>
+      <w:r>
+        <w:rPr>
+          <w:rFonts w:ascii="Times New Roman" w:cs="Times New Roman" w:eastAsia="Times New Roman" w:hAnsi="Times New Roman"/>
+          <w:sz w:val="24"/>
+          <w:szCs w:val="24"/>
+          <w:rtl w:val="0"/>
+        </w:rPr>
+        <w:t xml:space="preserve">El usuario recibe recomendaciones personalizadas basadas en los registros de calificación del día, estados de ánimo y los detalles diarios.</w:t>
+        <w:br w:type="textWrapping"/>
+      </w:r>
+      <w:r>
+        <w:rPr>
+          <w:rFonts w:ascii="Times New Roman" w:cs="Times New Roman" w:eastAsia="Times New Roman" w:hAnsi="Times New Roman"/>
+          <w:rtl w:val="0"/>
+        </w:rPr>
+        <w:br w:type="textWrapping"/>
+      </w:r>
       <w:r>
         <w:rPr>
           <w:rFonts w:ascii="Times New Roman" w:cs="Times New Roman" w:eastAsia="Times New Roman" w:hAnsi="Times New Roman"/>
         </w:rPr>
         <w:drawing>
           <wp:inline distB="114300" distT="114300" distL="114300" distR="114300">
-            <wp:extent cx="3028950" cy="5029200"/>
+            <wp:extent cx="2943225" cy="5257800"/>
             <wp:effectExtent b="0" l="0" r="0" t="0"/>
-            <wp:docPr id="12" name="image11.png"/>
+            <wp:docPr id="4" name="image12.png"/>
             <a:graphic>
               <a:graphicData uri="http://schemas.openxmlformats.org/drawingml/2006/picture">
                 <pic:pic>
                   <pic:nvPicPr>
-                    <pic:cNvPr id="0" name="image11.png"/>
+                    <pic:cNvPr id="0" name="image12.png"/>
                     <pic:cNvPicPr preferRelativeResize="0"/>
                   </pic:nvPicPr>
                   <pic:blipFill>
                     <a:blip r:embed="rId17"/>
-                    <a:srcRect b="0" l="0" r="0" t="8013"/>
+                    <a:srcRect b="0" l="0" r="0" t="0"/>
                     <a:stretch>
                       <a:fillRect/>
                     </a:stretch>
@@ -5378,7 +5489,7 @@
                   <pic:spPr>
                     <a:xfrm>
                       <a:off x="0" y="0"/>
-                      <a:ext cx="3028950" cy="5029200"/>
+                      <a:ext cx="2943225" cy="5257800"/>
                     </a:xfrm>
                     <a:prstGeom prst="rect"/>
                     <a:ln/>
@@ -5397,6 +5508,391 @@
     </w:p>
     <w:p>
       <w:pPr>
+        <w:ind w:left="2880" w:firstLine="0"/>
+        <w:rPr>
+          <w:rFonts w:ascii="Times New Roman" w:cs="Times New Roman" w:eastAsia="Times New Roman" w:hAnsi="Times New Roman"/>
+          <w:b w:val="1"/>
+        </w:rPr>
+      </w:pPr>
+      <w:r>
+        <w:rPr>
+          <w:rFonts w:ascii="Times New Roman" w:cs="Times New Roman" w:eastAsia="Times New Roman" w:hAnsi="Times New Roman"/>
+          <w:i w:val="1"/>
+          <w:rtl w:val="0"/>
+        </w:rPr>
+        <w:t xml:space="preserve">Fig 12. Pantalla de recomendaciones, donde el usuario recibe recomendaciones personalizadas.</w:t>
+      </w:r>
+      <w:r>
+        <w:rPr>
+          <w:rtl w:val="0"/>
+        </w:rPr>
+      </w:r>
+    </w:p>
+    <w:p>
+      <w:pPr>
+        <w:pStyle w:val="Heading3"/>
+        <w:numPr>
+          <w:ilvl w:val="2"/>
+          <w:numId w:val="2"/>
+        </w:numPr>
+        <w:spacing w:after="0" w:afterAutospacing="0"/>
+        <w:ind w:left="2160" w:hanging="360"/>
+        <w:rPr>
+          <w:rFonts w:ascii="Times New Roman" w:cs="Times New Roman" w:eastAsia="Times New Roman" w:hAnsi="Times New Roman"/>
+          <w:color w:val="000000"/>
+          <w:sz w:val="24"/>
+          <w:szCs w:val="24"/>
+        </w:rPr>
+      </w:pPr>
+      <w:bookmarkStart w:colFirst="0" w:colLast="0" w:name="_88gs7zpyhuj1" w:id="18"/>
+      <w:bookmarkEnd w:id="18"/>
+      <w:r>
+        <w:rPr>
+          <w:rFonts w:ascii="Times New Roman" w:cs="Times New Roman" w:eastAsia="Times New Roman" w:hAnsi="Times New Roman"/>
+          <w:b w:val="1"/>
+          <w:color w:val="000000"/>
+          <w:sz w:val="24"/>
+          <w:szCs w:val="24"/>
+          <w:rtl w:val="0"/>
+        </w:rPr>
+        <w:t xml:space="preserve">Calificación del día y registro de estados de ánimo</w:t>
+      </w:r>
+    </w:p>
+    <w:p>
+      <w:pPr>
+        <w:numPr>
+          <w:ilvl w:val="0"/>
+          <w:numId w:val="1"/>
+        </w:numPr>
+        <w:spacing w:line="360" w:lineRule="auto"/>
+        <w:ind w:left="2880" w:hanging="360"/>
+        <w:rPr>
+          <w:rFonts w:ascii="Times New Roman" w:cs="Times New Roman" w:eastAsia="Times New Roman" w:hAnsi="Times New Roman"/>
+          <w:sz w:val="24"/>
+          <w:szCs w:val="24"/>
+          <w:u w:val="none"/>
+        </w:rPr>
+      </w:pPr>
+      <w:r>
+        <w:rPr>
+          <w:rFonts w:ascii="Times New Roman" w:cs="Times New Roman" w:eastAsia="Times New Roman" w:hAnsi="Times New Roman"/>
+          <w:sz w:val="24"/>
+          <w:szCs w:val="24"/>
+          <w:rtl w:val="0"/>
+        </w:rPr>
+        <w:t xml:space="preserve">Permite al usuario seleccionar entre una escala del 1 al 5 (representada con emojis) cuál es la calificación del día.</w:t>
+      </w:r>
+    </w:p>
+    <w:p>
+      <w:pPr>
+        <w:numPr>
+          <w:ilvl w:val="0"/>
+          <w:numId w:val="1"/>
+        </w:numPr>
+        <w:spacing w:line="360" w:lineRule="auto"/>
+        <w:ind w:left="2880" w:hanging="360"/>
+        <w:rPr>
+          <w:rFonts w:ascii="Times New Roman" w:cs="Times New Roman" w:eastAsia="Times New Roman" w:hAnsi="Times New Roman"/>
+          <w:sz w:val="24"/>
+          <w:szCs w:val="24"/>
+        </w:rPr>
+      </w:pPr>
+      <w:r>
+        <w:rPr>
+          <w:rFonts w:ascii="Times New Roman" w:cs="Times New Roman" w:eastAsia="Times New Roman" w:hAnsi="Times New Roman"/>
+          <w:sz w:val="24"/>
+          <w:szCs w:val="24"/>
+          <w:rtl w:val="0"/>
+        </w:rPr>
+        <w:t xml:space="preserve">Permite al usuario seleccionar entre muchos emojis, que representan emociones, cuál es su estado de ánimo.</w:t>
+      </w:r>
+    </w:p>
+    <w:p>
+      <w:pPr>
+        <w:numPr>
+          <w:ilvl w:val="0"/>
+          <w:numId w:val="1"/>
+        </w:numPr>
+        <w:spacing w:line="360" w:lineRule="auto"/>
+        <w:ind w:left="2880" w:hanging="360"/>
+        <w:rPr>
+          <w:rFonts w:ascii="Times New Roman" w:cs="Times New Roman" w:eastAsia="Times New Roman" w:hAnsi="Times New Roman"/>
+          <w:sz w:val="24"/>
+          <w:szCs w:val="24"/>
+        </w:rPr>
+      </w:pPr>
+      <w:r>
+        <w:rPr>
+          <w:rFonts w:ascii="Times New Roman" w:cs="Times New Roman" w:eastAsia="Times New Roman" w:hAnsi="Times New Roman"/>
+          <w:sz w:val="24"/>
+          <w:szCs w:val="24"/>
+          <w:rtl w:val="0"/>
+        </w:rPr>
+        <w:t xml:space="preserve">Estas dos acciones se realizan solo una vez al día, diariamente.</w:t>
+      </w:r>
+    </w:p>
+    <w:p>
+      <w:pPr>
+        <w:ind w:left="2880" w:firstLine="0"/>
+        <w:rPr>
+          <w:rFonts w:ascii="Times New Roman" w:cs="Times New Roman" w:eastAsia="Times New Roman" w:hAnsi="Times New Roman"/>
+          <w:sz w:val="24"/>
+          <w:szCs w:val="24"/>
+        </w:rPr>
+      </w:pPr>
+      <w:r>
+        <w:rPr>
+          <w:rFonts w:ascii="Times New Roman" w:cs="Times New Roman" w:eastAsia="Times New Roman" w:hAnsi="Times New Roman"/>
+        </w:rPr>
+        <w:drawing>
+          <wp:inline distB="114300" distT="114300" distL="114300" distR="114300">
+            <wp:extent cx="2981325" cy="5229225"/>
+            <wp:effectExtent b="0" l="0" r="0" t="0"/>
+            <wp:docPr id="14" name="image6.png"/>
+            <a:graphic>
+              <a:graphicData uri="http://schemas.openxmlformats.org/drawingml/2006/picture">
+                <pic:pic>
+                  <pic:nvPicPr>
+                    <pic:cNvPr id="0" name="image6.png"/>
+                    <pic:cNvPicPr preferRelativeResize="0"/>
+                  </pic:nvPicPr>
+                  <pic:blipFill>
+                    <a:blip r:embed="rId18"/>
+                    <a:srcRect b="0" l="0" r="0" t="0"/>
+                    <a:stretch>
+                      <a:fillRect/>
+                    </a:stretch>
+                  </pic:blipFill>
+                  <pic:spPr>
+                    <a:xfrm>
+                      <a:off x="0" y="0"/>
+                      <a:ext cx="2981325" cy="5229225"/>
+                    </a:xfrm>
+                    <a:prstGeom prst="rect"/>
+                    <a:ln/>
+                  </pic:spPr>
+                </pic:pic>
+              </a:graphicData>
+            </a:graphic>
+          </wp:inline>
+        </w:drawing>
+      </w:r>
+      <w:r>
+        <w:rPr>
+          <w:rtl w:val="0"/>
+        </w:rPr>
+      </w:r>
+    </w:p>
+    <w:p>
+      <w:pPr>
+        <w:ind w:left="2880" w:firstLine="0"/>
+        <w:rPr/>
+      </w:pPr>
+      <w:r>
+        <w:rPr>
+          <w:rFonts w:ascii="Times New Roman" w:cs="Times New Roman" w:eastAsia="Times New Roman" w:hAnsi="Times New Roman"/>
+          <w:i w:val="1"/>
+          <w:rtl w:val="0"/>
+        </w:rPr>
+        <w:t xml:space="preserve">Fig 13. Pantalla de calificación diaria, donde el usuario registra cómo le fue en su día y cómo se siente.</w:t>
+      </w:r>
+      <w:r>
+        <w:rPr>
+          <w:rtl w:val="0"/>
+        </w:rPr>
+      </w:r>
+    </w:p>
+    <w:p>
+      <w:pPr>
+        <w:pStyle w:val="Heading3"/>
+        <w:numPr>
+          <w:ilvl w:val="2"/>
+          <w:numId w:val="2"/>
+        </w:numPr>
+        <w:spacing w:after="0" w:afterAutospacing="0"/>
+        <w:ind w:left="2160" w:hanging="360"/>
+        <w:rPr>
+          <w:rFonts w:ascii="Times New Roman" w:cs="Times New Roman" w:eastAsia="Times New Roman" w:hAnsi="Times New Roman"/>
+          <w:color w:val="000000"/>
+          <w:sz w:val="24"/>
+          <w:szCs w:val="24"/>
+        </w:rPr>
+      </w:pPr>
+      <w:bookmarkStart w:colFirst="0" w:colLast="0" w:name="_ta0hovk8ntgl" w:id="19"/>
+      <w:bookmarkEnd w:id="19"/>
+      <w:r>
+        <w:rPr>
+          <w:rFonts w:ascii="Times New Roman" w:cs="Times New Roman" w:eastAsia="Times New Roman" w:hAnsi="Times New Roman"/>
+          <w:b w:val="1"/>
+          <w:color w:val="000000"/>
+          <w:sz w:val="24"/>
+          <w:szCs w:val="24"/>
+          <w:rtl w:val="0"/>
+        </w:rPr>
+        <w:t xml:space="preserve">Estado de carga</w:t>
+      </w:r>
+    </w:p>
+    <w:p>
+      <w:pPr>
+        <w:numPr>
+          <w:ilvl w:val="0"/>
+          <w:numId w:val="8"/>
+        </w:numPr>
+        <w:spacing w:line="360" w:lineRule="auto"/>
+        <w:ind w:left="2880" w:hanging="360"/>
+        <w:rPr>
+          <w:rFonts w:ascii="Times New Roman" w:cs="Times New Roman" w:eastAsia="Times New Roman" w:hAnsi="Times New Roman"/>
+          <w:sz w:val="24"/>
+          <w:szCs w:val="24"/>
+        </w:rPr>
+      </w:pPr>
+      <w:r>
+        <w:rPr>
+          <w:rFonts w:ascii="Times New Roman" w:cs="Times New Roman" w:eastAsia="Times New Roman" w:hAnsi="Times New Roman"/>
+          <w:sz w:val="24"/>
+          <w:szCs w:val="24"/>
+          <w:rtl w:val="0"/>
+        </w:rPr>
+        <w:t xml:space="preserve">Pantalla de carga la cual se muestra mientras el sistema analiza si el usuario registró ya registró su calificación diaria.</w:t>
+      </w:r>
+    </w:p>
+    <w:p>
+      <w:pPr>
+        <w:numPr>
+          <w:ilvl w:val="0"/>
+          <w:numId w:val="8"/>
+        </w:numPr>
+        <w:spacing w:line="360" w:lineRule="auto"/>
+        <w:ind w:left="2880" w:hanging="360"/>
+        <w:rPr>
+          <w:rFonts w:ascii="Times New Roman" w:cs="Times New Roman" w:eastAsia="Times New Roman" w:hAnsi="Times New Roman"/>
+          <w:sz w:val="24"/>
+          <w:szCs w:val="24"/>
+          <w:u w:val="none"/>
+        </w:rPr>
+      </w:pPr>
+      <w:r>
+        <w:rPr>
+          <w:rFonts w:ascii="Times New Roman" w:cs="Times New Roman" w:eastAsia="Times New Roman" w:hAnsi="Times New Roman"/>
+          <w:sz w:val="24"/>
+          <w:szCs w:val="24"/>
+          <w:rtl w:val="0"/>
+        </w:rPr>
+        <w:t xml:space="preserve">En caso</w:t>
+      </w:r>
+      <w:r>
+        <w:rPr>
+          <w:rFonts w:ascii="Times New Roman" w:cs="Times New Roman" w:eastAsia="Times New Roman" w:hAnsi="Times New Roman"/>
+          <w:sz w:val="24"/>
+          <w:szCs w:val="24"/>
+          <w:rtl w:val="0"/>
+        </w:rPr>
+        <w:t xml:space="preserve"> no se tiene registrado la calificación diaria se mostrará una pantalla emergente para colocar su calificación.</w:t>
+      </w:r>
+    </w:p>
+    <w:p>
+      <w:pPr>
+        <w:numPr>
+          <w:ilvl w:val="0"/>
+          <w:numId w:val="8"/>
+        </w:numPr>
+        <w:spacing w:line="360" w:lineRule="auto"/>
+        <w:ind w:left="2880" w:hanging="360"/>
+        <w:rPr>
+          <w:rFonts w:ascii="Times New Roman" w:cs="Times New Roman" w:eastAsia="Times New Roman" w:hAnsi="Times New Roman"/>
+          <w:sz w:val="24"/>
+          <w:szCs w:val="24"/>
+          <w:u w:val="none"/>
+        </w:rPr>
+      </w:pPr>
+      <w:r>
+        <w:rPr>
+          <w:rFonts w:ascii="Times New Roman" w:cs="Times New Roman" w:eastAsia="Times New Roman" w:hAnsi="Times New Roman"/>
+          <w:sz w:val="24"/>
+          <w:szCs w:val="24"/>
+          <w:rtl w:val="0"/>
+        </w:rPr>
+        <w:t xml:space="preserve">En caso ya esté registrada su calificación diaria la app mostrará la pantalla de recomendaciones.</w:t>
+      </w:r>
+    </w:p>
+    <w:p>
+      <w:pPr>
+        <w:spacing w:line="360" w:lineRule="auto"/>
+        <w:ind w:left="2880" w:firstLine="0"/>
+        <w:rPr>
+          <w:rFonts w:ascii="Times New Roman" w:cs="Times New Roman" w:eastAsia="Times New Roman" w:hAnsi="Times New Roman"/>
+          <w:sz w:val="24"/>
+          <w:szCs w:val="24"/>
+        </w:rPr>
+      </w:pPr>
+      <w:r>
+        <w:rPr>
+          <w:rFonts w:ascii="Times New Roman" w:cs="Times New Roman" w:eastAsia="Times New Roman" w:hAnsi="Times New Roman"/>
+          <w:sz w:val="24"/>
+          <w:szCs w:val="24"/>
+        </w:rPr>
+        <w:drawing>
+          <wp:inline distB="114300" distT="114300" distL="114300" distR="114300">
+            <wp:extent cx="3829050" cy="6886575"/>
+            <wp:effectExtent b="0" l="0" r="0" t="0"/>
+            <wp:docPr id="2" name="image5.png"/>
+            <a:graphic>
+              <a:graphicData uri="http://schemas.openxmlformats.org/drawingml/2006/picture">
+                <pic:pic>
+                  <pic:nvPicPr>
+                    <pic:cNvPr id="0" name="image5.png"/>
+                    <pic:cNvPicPr preferRelativeResize="0"/>
+                  </pic:nvPicPr>
+                  <pic:blipFill>
+                    <a:blip r:embed="rId19"/>
+                    <a:srcRect b="0" l="0" r="0" t="0"/>
+                    <a:stretch>
+                      <a:fillRect/>
+                    </a:stretch>
+                  </pic:blipFill>
+                  <pic:spPr>
+                    <a:xfrm>
+                      <a:off x="0" y="0"/>
+                      <a:ext cx="3829050" cy="6886575"/>
+                    </a:xfrm>
+                    <a:prstGeom prst="rect"/>
+                    <a:ln/>
+                  </pic:spPr>
+                </pic:pic>
+              </a:graphicData>
+            </a:graphic>
+          </wp:inline>
+        </w:drawing>
+      </w:r>
+      <w:r>
+        <w:rPr>
+          <w:rtl w:val="0"/>
+        </w:rPr>
+      </w:r>
+    </w:p>
+    <w:p>
+      <w:pPr>
+        <w:ind w:left="2880" w:firstLine="0"/>
+        <w:rPr>
+          <w:rFonts w:ascii="Times New Roman" w:cs="Times New Roman" w:eastAsia="Times New Roman" w:hAnsi="Times New Roman"/>
+        </w:rPr>
+      </w:pPr>
+      <w:r>
+        <w:rPr>
+          <w:rFonts w:ascii="Times New Roman" w:cs="Times New Roman" w:eastAsia="Times New Roman" w:hAnsi="Times New Roman"/>
+          <w:i w:val="1"/>
+          <w:rtl w:val="0"/>
+        </w:rPr>
+        <w:t xml:space="preserve">Fig 14. Pantalla de confirmación, pantalla que se muestra al usuario mientras que el sistema verifica su registro de calificación diaria.</w:t>
+      </w:r>
+      <w:r>
+        <w:rPr>
+          <w:rtl w:val="0"/>
+        </w:rPr>
+      </w:r>
+    </w:p>
+    <w:p>
+      <w:pPr>
         <w:ind w:left="1440" w:firstLine="0"/>
         <w:rPr>
           <w:rFonts w:ascii="Times New Roman" w:cs="Times New Roman" w:eastAsia="Times New Roman" w:hAnsi="Times New Roman"/>
@@ -5421,7 +5917,7 @@
       </w:r>
     </w:p>
     <w:sectPr>
-      <w:headerReference r:id="rId18" w:type="default"/>
+      <w:headerReference r:id="rId20" w:type="default"/>
       <w:pgSz w:h="16834" w:w="11909" w:orient="portrait"/>
       <w:pgMar w:bottom="806.5748031496071" w:top="1440" w:left="1440" w:right="1440" w:header="720" w:footer="720"/>
       <w:pgNumType w:start="1"/>
@@ -5560,6 +6056,118 @@
   <w:abstractNum w:abstractNumId="2">
     <w:lvl w:ilvl="0">
       <w:start w:val="1"/>
+      <w:numFmt w:val="decimal"/>
+      <w:lvlText w:val="%1."/>
+      <w:lvlJc w:val="right"/>
+      <w:pPr>
+        <w:ind w:left="720" w:hanging="360"/>
+      </w:pPr>
+      <w:rPr>
+        <w:u w:val="none"/>
+      </w:rPr>
+    </w:lvl>
+    <w:lvl w:ilvl="1">
+      <w:start w:val="1"/>
+      <w:numFmt w:val="decimal"/>
+      <w:lvlText w:val="%1.%2."/>
+      <w:lvlJc w:val="right"/>
+      <w:pPr>
+        <w:ind w:left="1440" w:hanging="360"/>
+      </w:pPr>
+      <w:rPr>
+        <w:u w:val="none"/>
+      </w:rPr>
+    </w:lvl>
+    <w:lvl w:ilvl="2">
+      <w:start w:val="1"/>
+      <w:numFmt w:val="decimal"/>
+      <w:lvlText w:val="%1.%2.%3."/>
+      <w:lvlJc w:val="right"/>
+      <w:pPr>
+        <w:ind w:left="2160" w:hanging="360"/>
+      </w:pPr>
+      <w:rPr>
+        <w:rFonts w:ascii="Arial" w:cs="Arial" w:eastAsia="Arial" w:hAnsi="Arial"/>
+        <w:b w:val="1"/>
+        <w:u w:val="none"/>
+      </w:rPr>
+    </w:lvl>
+    <w:lvl w:ilvl="3">
+      <w:start w:val="1"/>
+      <w:numFmt w:val="decimal"/>
+      <w:lvlText w:val="%1.%2.%3.%4."/>
+      <w:lvlJc w:val="right"/>
+      <w:pPr>
+        <w:ind w:left="2880" w:hanging="360"/>
+      </w:pPr>
+      <w:rPr>
+        <w:u w:val="none"/>
+      </w:rPr>
+    </w:lvl>
+    <w:lvl w:ilvl="4">
+      <w:start w:val="1"/>
+      <w:numFmt w:val="decimal"/>
+      <w:lvlText w:val="%1.%2.%3.%4.%5."/>
+      <w:lvlJc w:val="right"/>
+      <w:pPr>
+        <w:ind w:left="3600" w:hanging="360"/>
+      </w:pPr>
+      <w:rPr>
+        <w:u w:val="none"/>
+      </w:rPr>
+    </w:lvl>
+    <w:lvl w:ilvl="5">
+      <w:start w:val="1"/>
+      <w:numFmt w:val="decimal"/>
+      <w:lvlText w:val="%1.%2.%3.%4.%5.%6."/>
+      <w:lvlJc w:val="right"/>
+      <w:pPr>
+        <w:ind w:left="4320" w:hanging="360"/>
+      </w:pPr>
+      <w:rPr>
+        <w:u w:val="none"/>
+      </w:rPr>
+    </w:lvl>
+    <w:lvl w:ilvl="6">
+      <w:start w:val="1"/>
+      <w:numFmt w:val="decimal"/>
+      <w:lvlText w:val="%1.%2.%3.%4.%5.%6.%7."/>
+      <w:lvlJc w:val="right"/>
+      <w:pPr>
+        <w:ind w:left="5040" w:hanging="360"/>
+      </w:pPr>
+      <w:rPr>
+        <w:u w:val="none"/>
+      </w:rPr>
+    </w:lvl>
+    <w:lvl w:ilvl="7">
+      <w:start w:val="1"/>
+      <w:numFmt w:val="decimal"/>
+      <w:lvlText w:val="%1.%2.%3.%4.%5.%6.%7.%8."/>
+      <w:lvlJc w:val="right"/>
+      <w:pPr>
+        <w:ind w:left="5760" w:hanging="360"/>
+      </w:pPr>
+      <w:rPr>
+        <w:u w:val="none"/>
+      </w:rPr>
+    </w:lvl>
+    <w:lvl w:ilvl="8">
+      <w:start w:val="1"/>
+      <w:numFmt w:val="decimal"/>
+      <w:lvlText w:val="%1.%2.%3.%4.%5.%6.%7.%8.%9."/>
+      <w:lvlJc w:val="right"/>
+      <w:pPr>
+        <w:ind w:left="6480" w:hanging="360"/>
+      </w:pPr>
+      <w:rPr>
+        <w:u w:val="none"/>
+      </w:rPr>
+    </w:lvl>
+  </w:abstractNum>
+  <w:abstractNum w:abstractNumId="3">
+    <w:lvl w:ilvl="0">
+      <w:start w:val="1"/>
       <w:numFmt w:val="lowerLetter"/>
       <w:lvlText w:val="%1."/>
       <w:lvlJc w:val="left"/>
@@ -5667,7 +6275,7 @@
       </w:rPr>
     </w:lvl>
   </w:abstractNum>
-  <w:abstractNum w:abstractNumId="3">
+  <w:abstractNum w:abstractNumId="4">
     <w:lvl w:ilvl="0">
       <w:start w:val="1"/>
       <w:numFmt w:val="lowerLetter"/>
@@ -5777,7 +6385,117 @@
       </w:rPr>
     </w:lvl>
   </w:abstractNum>
-  <w:abstractNum w:abstractNumId="4">
+  <w:abstractNum w:abstractNumId="5">
+    <w:lvl w:ilvl="0">
+      <w:start w:val="1"/>
+      <w:numFmt w:val="bullet"/>
+      <w:lvlText w:val="●"/>
+      <w:lvlJc w:val="left"/>
+      <w:pPr>
+        <w:ind w:left="2160" w:hanging="360"/>
+      </w:pPr>
+      <w:rPr>
+        <w:u w:val="none"/>
+      </w:rPr>
+    </w:lvl>
+    <w:lvl w:ilvl="1">
+      <w:start w:val="1"/>
+      <w:numFmt w:val="bullet"/>
+      <w:lvlText w:val="○"/>
+      <w:lvlJc w:val="left"/>
+      <w:pPr>
+        <w:ind w:left="2880" w:hanging="360"/>
+      </w:pPr>
+      <w:rPr>
+        <w:u w:val="none"/>
+      </w:rPr>
+    </w:lvl>
+    <w:lvl w:ilvl="2">
+      <w:start w:val="1"/>
+      <w:numFmt w:val="bullet"/>
+      <w:lvlText w:val="■"/>
+      <w:lvlJc w:val="left"/>
+      <w:pPr>
+        <w:ind w:left="3600" w:hanging="360"/>
+      </w:pPr>
+      <w:rPr>
+        <w:u w:val="none"/>
+      </w:rPr>
+    </w:lvl>
+    <w:lvl w:ilvl="3">
+      <w:start w:val="1"/>
+      <w:numFmt w:val="bullet"/>
+      <w:lvlText w:val="●"/>
+      <w:lvlJc w:val="left"/>
+      <w:pPr>
+        <w:ind w:left="4320" w:hanging="360"/>
+      </w:pPr>
+      <w:rPr>
+        <w:u w:val="none"/>
+      </w:rPr>
+    </w:lvl>
+    <w:lvl w:ilvl="4">
+      <w:start w:val="1"/>
+      <w:numFmt w:val="bullet"/>
+      <w:lvlText w:val="○"/>
+      <w:lvlJc w:val="left"/>
+      <w:pPr>
+        <w:ind w:left="5040" w:hanging="360"/>
+      </w:pPr>
+      <w:rPr>
+        <w:u w:val="none"/>
+      </w:rPr>
+    </w:lvl>
+    <w:lvl w:ilvl="5">
+      <w:start w:val="1"/>
+      <w:numFmt w:val="bullet"/>
+      <w:lvlText w:val="■"/>
+      <w:lvlJc w:val="left"/>
+      <w:pPr>
+        <w:ind w:left="5760" w:hanging="360"/>
+      </w:pPr>
+      <w:rPr>
+        <w:u w:val="none"/>
+      </w:rPr>
+    </w:lvl>
+    <w:lvl w:ilvl="6">
+      <w:start w:val="1"/>
+      <w:numFmt w:val="bullet"/>
+      <w:lvlText w:val="●"/>
+      <w:lvlJc w:val="left"/>
+      <w:pPr>
+        <w:ind w:left="6480" w:hanging="360"/>
+      </w:pPr>
+      <w:rPr>
+        <w:u w:val="none"/>
+      </w:rPr>
+    </w:lvl>
+    <w:lvl w:ilvl="7">
+      <w:start w:val="1"/>
+      <w:numFmt w:val="bullet"/>
+      <w:lvlText w:val="○"/>
+      <w:lvlJc w:val="left"/>
+      <w:pPr>
+        <w:ind w:left="7200" w:hanging="360"/>
+      </w:pPr>
+      <w:rPr>
+        <w:u w:val="none"/>
+      </w:rPr>
+    </w:lvl>
+    <w:lvl w:ilvl="8">
+      <w:start w:val="1"/>
+      <w:numFmt w:val="bullet"/>
+      <w:lvlText w:val="■"/>
+      <w:lvlJc w:val="left"/>
+      <w:pPr>
+        <w:ind w:left="7920" w:hanging="360"/>
+      </w:pPr>
+      <w:rPr>
+        <w:u w:val="none"/>
+      </w:rPr>
+    </w:lvl>
+  </w:abstractNum>
+  <w:abstractNum w:abstractNumId="6">
     <w:lvl w:ilvl="0">
       <w:start w:val="1"/>
       <w:numFmt w:val="lowerLetter"/>
@@ -5887,7 +6605,7 @@
       </w:rPr>
     </w:lvl>
   </w:abstractNum>
-  <w:abstractNum w:abstractNumId="5">
+  <w:abstractNum w:abstractNumId="7">
     <w:lvl w:ilvl="0">
       <w:start w:val="1"/>
       <w:numFmt w:val="lowerLetter"/>
@@ -5902,6 +6620,116 @@
     </w:lvl>
     <w:lvl w:ilvl="1">
       <w:start w:val="1"/>
+      <w:numFmt w:val="lowerLetter"/>
+      <w:lvlText w:val="%2."/>
+      <w:lvlJc w:val="left"/>
+      <w:pPr>
+        <w:ind w:left="3600" w:hanging="360"/>
+      </w:pPr>
+      <w:rPr>
+        <w:u w:val="none"/>
+      </w:rPr>
+    </w:lvl>
+    <w:lvl w:ilvl="2">
+      <w:start w:val="1"/>
+      <w:numFmt w:val="lowerRoman"/>
+      <w:lvlText w:val="%3."/>
+      <w:lvlJc w:val="right"/>
+      <w:pPr>
+        <w:ind w:left="4320" w:hanging="360"/>
+      </w:pPr>
+      <w:rPr>
+        <w:u w:val="none"/>
+      </w:rPr>
+    </w:lvl>
+    <w:lvl w:ilvl="3">
+      <w:start w:val="1"/>
+      <w:numFmt w:val="decimal"/>
+      <w:lvlText w:val="%4."/>
+      <w:lvlJc w:val="left"/>
+      <w:pPr>
+        <w:ind w:left="5040" w:hanging="360"/>
+      </w:pPr>
+      <w:rPr>
+        <w:u w:val="none"/>
+      </w:rPr>
+    </w:lvl>
+    <w:lvl w:ilvl="4">
+      <w:start w:val="1"/>
+      <w:numFmt w:val="lowerLetter"/>
+      <w:lvlText w:val="%5."/>
+      <w:lvlJc w:val="left"/>
+      <w:pPr>
+        <w:ind w:left="5760" w:hanging="360"/>
+      </w:pPr>
+      <w:rPr>
+        <w:u w:val="none"/>
+      </w:rPr>
+    </w:lvl>
+    <w:lvl w:ilvl="5">
+      <w:start w:val="1"/>
+      <w:numFmt w:val="lowerRoman"/>
+      <w:lvlText w:val="%6."/>
+      <w:lvlJc w:val="right"/>
+      <w:pPr>
+        <w:ind w:left="6480" w:hanging="360"/>
+      </w:pPr>
+      <w:rPr>
+        <w:u w:val="none"/>
+      </w:rPr>
+    </w:lvl>
+    <w:lvl w:ilvl="6">
+      <w:start w:val="1"/>
+      <w:numFmt w:val="decimal"/>
+      <w:lvlText w:val="%7."/>
+      <w:lvlJc w:val="left"/>
+      <w:pPr>
+        <w:ind w:left="7200" w:hanging="360"/>
+      </w:pPr>
+      <w:rPr>
+        <w:u w:val="none"/>
+      </w:rPr>
+    </w:lvl>
+    <w:lvl w:ilvl="7">
+      <w:start w:val="1"/>
+      <w:numFmt w:val="lowerLetter"/>
+      <w:lvlText w:val="%8."/>
+      <w:lvlJc w:val="left"/>
+      <w:pPr>
+        <w:ind w:left="7920" w:hanging="360"/>
+      </w:pPr>
+      <w:rPr>
+        <w:u w:val="none"/>
+      </w:rPr>
+    </w:lvl>
+    <w:lvl w:ilvl="8">
+      <w:start w:val="1"/>
+      <w:numFmt w:val="lowerRoman"/>
+      <w:lvlText w:val="%9."/>
+      <w:lvlJc w:val="right"/>
+      <w:pPr>
+        <w:ind w:left="8640" w:hanging="360"/>
+      </w:pPr>
+      <w:rPr>
+        <w:u w:val="none"/>
+      </w:rPr>
+    </w:lvl>
+  </w:abstractNum>
+  <w:abstractNum w:abstractNumId="8">
+    <w:lvl w:ilvl="0">
+      <w:start w:val="1"/>
+      <w:numFmt w:val="lowerLetter"/>
+      <w:lvlText w:val="%1."/>
+      <w:lvlJc w:val="left"/>
+      <w:pPr>
+        <w:ind w:left="2880" w:hanging="360"/>
+      </w:pPr>
+      <w:rPr>
+        <w:u w:val="none"/>
+      </w:rPr>
+    </w:lvl>
+    <w:lvl w:ilvl="1">
+      <w:start w:val="1"/>
       <w:numFmt w:val="lowerRoman"/>
       <w:lvlText w:val="%2."/>
       <w:lvlJc w:val="right"/>
@@ -5997,117 +6825,7 @@
       </w:rPr>
     </w:lvl>
   </w:abstractNum>
-  <w:abstractNum w:abstractNumId="6">
-    <w:lvl w:ilvl="0">
-      <w:start w:val="1"/>
-      <w:numFmt w:val="bullet"/>
-      <w:lvlText w:val="●"/>
-      <w:lvlJc w:val="left"/>
-      <w:pPr>
-        <w:ind w:left="2160" w:hanging="360"/>
-      </w:pPr>
-      <w:rPr>
-        <w:u w:val="none"/>
-      </w:rPr>
-    </w:lvl>
-    <w:lvl w:ilvl="1">
-      <w:start w:val="1"/>
-      <w:numFmt w:val="bullet"/>
-      <w:lvlText w:val="○"/>
-      <w:lvlJc w:val="left"/>
-      <w:pPr>
-        <w:ind w:left="2880" w:hanging="360"/>
-      </w:pPr>
-      <w:rPr>
-        <w:u w:val="none"/>
-      </w:rPr>
-    </w:lvl>
-    <w:lvl w:ilvl="2">
-      <w:start w:val="1"/>
-      <w:numFmt w:val="bullet"/>
-      <w:lvlText w:val="■"/>
-      <w:lvlJc w:val="left"/>
-      <w:pPr>
-        <w:ind w:left="3600" w:hanging="360"/>
-      </w:pPr>
-      <w:rPr>
-        <w:u w:val="none"/>
-      </w:rPr>
-    </w:lvl>
-    <w:lvl w:ilvl="3">
-      <w:start w:val="1"/>
-      <w:numFmt w:val="bullet"/>
-      <w:lvlText w:val="●"/>
-      <w:lvlJc w:val="left"/>
-      <w:pPr>
-        <w:ind w:left="4320" w:hanging="360"/>
-      </w:pPr>
-      <w:rPr>
-        <w:u w:val="none"/>
-      </w:rPr>
-    </w:lvl>
-    <w:lvl w:ilvl="4">
-      <w:start w:val="1"/>
-      <w:numFmt w:val="bullet"/>
-      <w:lvlText w:val="○"/>
-      <w:lvlJc w:val="left"/>
-      <w:pPr>
-        <w:ind w:left="5040" w:hanging="360"/>
-      </w:pPr>
-      <w:rPr>
-        <w:u w:val="none"/>
-      </w:rPr>
-    </w:lvl>
-    <w:lvl w:ilvl="5">
-      <w:start w:val="1"/>
-      <w:numFmt w:val="bullet"/>
-      <w:lvlText w:val="■"/>
-      <w:lvlJc w:val="left"/>
-      <w:pPr>
-        <w:ind w:left="5760" w:hanging="360"/>
-      </w:pPr>
-      <w:rPr>
-        <w:u w:val="none"/>
-      </w:rPr>
-    </w:lvl>
-    <w:lvl w:ilvl="6">
-      <w:start w:val="1"/>
-      <w:numFmt w:val="bullet"/>
-      <w:lvlText w:val="●"/>
-      <w:lvlJc w:val="left"/>
-      <w:pPr>
-        <w:ind w:left="6480" w:hanging="360"/>
-      </w:pPr>
-      <w:rPr>
-        <w:u w:val="none"/>
-      </w:rPr>
-    </w:lvl>
-    <w:lvl w:ilvl="7">
-      <w:start w:val="1"/>
-      <w:numFmt w:val="bullet"/>
-      <w:lvlText w:val="○"/>
-      <w:lvlJc w:val="left"/>
-      <w:pPr>
-        <w:ind w:left="7200" w:hanging="360"/>
-      </w:pPr>
-      <w:rPr>
-        <w:u w:val="none"/>
-      </w:rPr>
-    </w:lvl>
-    <w:lvl w:ilvl="8">
-      <w:start w:val="1"/>
-      <w:numFmt w:val="bullet"/>
-      <w:lvlText w:val="■"/>
-      <w:lvlJc w:val="left"/>
-      <w:pPr>
-        <w:ind w:left="7920" w:hanging="360"/>
-      </w:pPr>
-      <w:rPr>
-        <w:u w:val="none"/>
-      </w:rPr>
-    </w:lvl>
-  </w:abstractNum>
-  <w:abstractNum w:abstractNumId="7">
+  <w:abstractNum w:abstractNumId="9">
     <w:lvl w:ilvl="0">
       <w:start w:val="1"/>
       <w:numFmt w:val="lowerLetter"/>
@@ -6217,119 +6935,7 @@
       </w:rPr>
     </w:lvl>
   </w:abstractNum>
-  <w:abstractNum w:abstractNumId="8">
-    <w:lvl w:ilvl="0">
-      <w:start w:val="1"/>
-      <w:numFmt w:val="decimal"/>
-      <w:lvlText w:val="%1."/>
-      <w:lvlJc w:val="right"/>
-      <w:pPr>
-        <w:ind w:left="720" w:hanging="360"/>
-      </w:pPr>
-      <w:rPr>
-        <w:u w:val="none"/>
-      </w:rPr>
-    </w:lvl>
-    <w:lvl w:ilvl="1">
-      <w:start w:val="1"/>
-      <w:numFmt w:val="decimal"/>
-      <w:lvlText w:val="%1.%2."/>
-      <w:lvlJc w:val="right"/>
-      <w:pPr>
-        <w:ind w:left="1440" w:hanging="360"/>
-      </w:pPr>
-      <w:rPr>
-        <w:u w:val="none"/>
-      </w:rPr>
-    </w:lvl>
-    <w:lvl w:ilvl="2">
-      <w:start w:val="1"/>
-      <w:numFmt w:val="decimal"/>
-      <w:lvlText w:val="%1.%2.%3."/>
-      <w:lvlJc w:val="right"/>
-      <w:pPr>
-        <w:ind w:left="2160" w:hanging="360"/>
-      </w:pPr>
-      <w:rPr>
-        <w:rFonts w:ascii="Arial" w:cs="Arial" w:eastAsia="Arial" w:hAnsi="Arial"/>
-        <w:b w:val="1"/>
-        <w:u w:val="none"/>
-      </w:rPr>
-    </w:lvl>
-    <w:lvl w:ilvl="3">
-      <w:start w:val="1"/>
-      <w:numFmt w:val="decimal"/>
-      <w:lvlText w:val="%1.%2.%3.%4."/>
-      <w:lvlJc w:val="right"/>
-      <w:pPr>
-        <w:ind w:left="2880" w:hanging="360"/>
-      </w:pPr>
-      <w:rPr>
-        <w:u w:val="none"/>
-      </w:rPr>
-    </w:lvl>
-    <w:lvl w:ilvl="4">
-      <w:start w:val="1"/>
-      <w:numFmt w:val="decimal"/>
-      <w:lvlText w:val="%1.%2.%3.%4.%5."/>
-      <w:lvlJc w:val="right"/>
-      <w:pPr>
-        <w:ind w:left="3600" w:hanging="360"/>
-      </w:pPr>
-      <w:rPr>
-        <w:u w:val="none"/>
-      </w:rPr>
-    </w:lvl>
-    <w:lvl w:ilvl="5">
-      <w:start w:val="1"/>
-      <w:numFmt w:val="decimal"/>
-      <w:lvlText w:val="%1.%2.%3.%4.%5.%6."/>
-      <w:lvlJc w:val="right"/>
-      <w:pPr>
-        <w:ind w:left="4320" w:hanging="360"/>
-      </w:pPr>
-      <w:rPr>
-        <w:u w:val="none"/>
-      </w:rPr>
-    </w:lvl>
-    <w:lvl w:ilvl="6">
-      <w:start w:val="1"/>
-      <w:numFmt w:val="decimal"/>
-      <w:lvlText w:val="%1.%2.%3.%4.%5.%6.%7."/>
-      <w:lvlJc w:val="right"/>
-      <w:pPr>
-        <w:ind w:left="5040" w:hanging="360"/>
-      </w:pPr>
-      <w:rPr>
-        <w:u w:val="none"/>
-      </w:rPr>
-    </w:lvl>
-    <w:lvl w:ilvl="7">
-      <w:start w:val="1"/>
-      <w:numFmt w:val="decimal"/>
-      <w:lvlText w:val="%1.%2.%3.%4.%5.%6.%7.%8."/>
-      <w:lvlJc w:val="right"/>
-      <w:pPr>
-        <w:ind w:left="5760" w:hanging="360"/>
-      </w:pPr>
-      <w:rPr>
-        <w:u w:val="none"/>
-      </w:rPr>
-    </w:lvl>
-    <w:lvl w:ilvl="8">
-      <w:start w:val="1"/>
-      <w:numFmt w:val="decimal"/>
-      <w:lvlText w:val="%1.%2.%3.%4.%5.%6.%7.%8.%9."/>
-      <w:lvlJc w:val="right"/>
-      <w:pPr>
-        <w:ind w:left="6480" w:hanging="360"/>
-      </w:pPr>
-      <w:rPr>
-        <w:u w:val="none"/>
-      </w:rPr>
-    </w:lvl>
-  </w:abstractNum>
-  <w:abstractNum w:abstractNumId="9">
+  <w:abstractNum w:abstractNumId="10">
     <w:lvl w:ilvl="0">
       <w:start w:val="1"/>
       <w:numFmt w:val="lowerLetter"/>
@@ -6439,7 +7045,7 @@
       </w:rPr>
     </w:lvl>
   </w:abstractNum>
-  <w:abstractNum w:abstractNumId="10">
+  <w:abstractNum w:abstractNumId="11">
     <w:lvl w:ilvl="0">
       <w:start w:val="1"/>
       <w:numFmt w:val="lowerLetter"/>
@@ -6549,7 +7155,7 @@
       </w:rPr>
     </w:lvl>
   </w:abstractNum>
-  <w:abstractNum w:abstractNumId="11">
+  <w:abstractNum w:abstractNumId="12">
     <w:lvl w:ilvl="0">
       <w:start w:val="1"/>
       <w:numFmt w:val="lowerLetter"/>
@@ -6659,7 +7265,7 @@
       </w:rPr>
     </w:lvl>
   </w:abstractNum>
-  <w:abstractNum w:abstractNumId="12">
+  <w:abstractNum w:abstractNumId="13">
     <w:lvl w:ilvl="0">
       <w:start w:val="1"/>
       <w:numFmt w:val="lowerLetter"/>
@@ -6674,31 +7280,31 @@
     </w:lvl>
     <w:lvl w:ilvl="1">
       <w:start w:val="1"/>
+      <w:numFmt w:val="lowerRoman"/>
+      <w:lvlText w:val="%2."/>
+      <w:lvlJc w:val="right"/>
+      <w:pPr>
+        <w:ind w:left="3600" w:hanging="360"/>
+      </w:pPr>
+      <w:rPr>
+        <w:u w:val="none"/>
+      </w:rPr>
+    </w:lvl>
+    <w:lvl w:ilvl="2">
+      <w:start w:val="1"/>
+      <w:numFmt w:val="decimal"/>
+      <w:lvlText w:val="%3."/>
+      <w:lvlJc w:val="left"/>
+      <w:pPr>
+        <w:ind w:left="4320" w:hanging="360"/>
+      </w:pPr>
+      <w:rPr>
+        <w:u w:val="none"/>
+      </w:rPr>
+    </w:lvl>
+    <w:lvl w:ilvl="3">
+      <w:start w:val="1"/>
       <w:numFmt w:val="lowerLetter"/>
-      <w:lvlText w:val="%2."/>
-      <w:lvlJc w:val="left"/>
-      <w:pPr>
-        <w:ind w:left="3600" w:hanging="360"/>
-      </w:pPr>
-      <w:rPr>
-        <w:u w:val="none"/>
-      </w:rPr>
-    </w:lvl>
-    <w:lvl w:ilvl="2">
-      <w:start w:val="1"/>
-      <w:numFmt w:val="lowerRoman"/>
-      <w:lvlText w:val="%3."/>
-      <w:lvlJc w:val="right"/>
-      <w:pPr>
-        <w:ind w:left="4320" w:hanging="360"/>
-      </w:pPr>
-      <w:rPr>
-        <w:u w:val="none"/>
-      </w:rPr>
-    </w:lvl>
-    <w:lvl w:ilvl="3">
-      <w:start w:val="1"/>
-      <w:numFmt w:val="decimal"/>
       <w:lvlText w:val="%4."/>
       <w:lvlJc w:val="left"/>
       <w:pPr>
@@ -6710,31 +7316,31 @@
     </w:lvl>
     <w:lvl w:ilvl="4">
       <w:start w:val="1"/>
+      <w:numFmt w:val="lowerRoman"/>
+      <w:lvlText w:val="%5."/>
+      <w:lvlJc w:val="right"/>
+      <w:pPr>
+        <w:ind w:left="5760" w:hanging="360"/>
+      </w:pPr>
+      <w:rPr>
+        <w:u w:val="none"/>
+      </w:rPr>
+    </w:lvl>
+    <w:lvl w:ilvl="5">
+      <w:start w:val="1"/>
+      <w:numFmt w:val="decimal"/>
+      <w:lvlText w:val="%6."/>
+      <w:lvlJc w:val="left"/>
+      <w:pPr>
+        <w:ind w:left="6480" w:hanging="360"/>
+      </w:pPr>
+      <w:rPr>
+        <w:u w:val="none"/>
+      </w:rPr>
+    </w:lvl>
+    <w:lvl w:ilvl="6">
+      <w:start w:val="1"/>
       <w:numFmt w:val="lowerLetter"/>
-      <w:lvlText w:val="%5."/>
-      <w:lvlJc w:val="left"/>
-      <w:pPr>
-        <w:ind w:left="5760" w:hanging="360"/>
-      </w:pPr>
-      <w:rPr>
-        <w:u w:val="none"/>
-      </w:rPr>
-    </w:lvl>
-    <w:lvl w:ilvl="5">
-      <w:start w:val="1"/>
-      <w:numFmt w:val="lowerRoman"/>
-      <w:lvlText w:val="%6."/>
-      <w:lvlJc w:val="right"/>
-      <w:pPr>
-        <w:ind w:left="6480" w:hanging="360"/>
-      </w:pPr>
-      <w:rPr>
-        <w:u w:val="none"/>
-      </w:rPr>
-    </w:lvl>
-    <w:lvl w:ilvl="6">
-      <w:start w:val="1"/>
-      <w:numFmt w:val="decimal"/>
       <w:lvlText w:val="%7."/>
       <w:lvlJc w:val="left"/>
       <w:pPr>
@@ -6746,21 +7352,21 @@
     </w:lvl>
     <w:lvl w:ilvl="7">
       <w:start w:val="1"/>
-      <w:numFmt w:val="lowerLetter"/>
+      <w:numFmt w:val="lowerRoman"/>
       <w:lvlText w:val="%8."/>
+      <w:lvlJc w:val="right"/>
+      <w:pPr>
+        <w:ind w:left="7920" w:hanging="360"/>
+      </w:pPr>
+      <w:rPr>
+        <w:u w:val="none"/>
+      </w:rPr>
+    </w:lvl>
+    <w:lvl w:ilvl="8">
+      <w:start w:val="1"/>
+      <w:numFmt w:val="decimal"/>
+      <w:lvlText w:val="%9."/>
       <w:lvlJc w:val="left"/>
-      <w:pPr>
-        <w:ind w:left="7920" w:hanging="360"/>
-      </w:pPr>
-      <w:rPr>
-        <w:u w:val="none"/>
-      </w:rPr>
-    </w:lvl>
-    <w:lvl w:ilvl="8">
-      <w:start w:val="1"/>
-      <w:numFmt w:val="lowerRoman"/>
-      <w:lvlText w:val="%9."/>
-      <w:lvlJc w:val="right"/>
       <w:pPr>
         <w:ind w:left="8640" w:hanging="360"/>
       </w:pPr>
@@ -6804,6 +7410,9 @@
   </w:num>
   <w:num w:numId="12">
     <w:abstractNumId w:val="12"/>
+  </w:num>
+  <w:num w:numId="13">
+    <w:abstractNumId w:val="13"/>
   </w:num>
 </w:numbering>
 </file>

</xml_diff>